<commit_message>
Quality Assurance Plan v1.1
To be updated
</commit_message>
<xml_diff>
--- a/Development and Quality Assurance/qualty_assurance_plan.docx
+++ b/Development and Quality Assurance/qualty_assurance_plan.docx
@@ -24,7 +24,6 @@
       <w:r>
         <w:rPr>
           <w:noProof/>
-          <w:sz w:val="24"/>
         </w:rPr>
         <w:pict w14:anchorId="0327AF3D">
           <v:group id="Group 10" o:spid="_x0000_s1027" style="position:absolute;left:0;text-align:left;margin-left:-1in;margin-top:-72.75pt;width:595.35pt;height:356.6pt;z-index:-251656192;mso-wrap-distance-left:0;mso-wrap-distance-right:0;mso-height-relative:margin" coordorigin="15655,15155" coordsize="75609,45288" o:gfxdata="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">
@@ -118,6 +117,7 @@
       <w:bookmarkStart w:id="0" w:name="_Toc32005218"/>
       <w:bookmarkStart w:id="1" w:name="_Toc32006193"/>
       <w:bookmarkStart w:id="2" w:name="_Toc32006741"/>
+      <w:bookmarkStart w:id="3" w:name="_Toc34762055"/>
       <w:r>
         <w:t xml:space="preserve">Quality Assurance Plan for </w:t>
       </w:r>
@@ -127,6 +127,7 @@
       <w:bookmarkEnd w:id="0"/>
       <w:bookmarkEnd w:id="1"/>
       <w:bookmarkEnd w:id="2"/>
+      <w:bookmarkEnd w:id="3"/>
     </w:p>
     <w:p>
       <w:pPr>
@@ -233,6 +234,63 @@
       <w:r>
         <w:fldChar w:fldCharType="separate"/>
       </w:r>
+      <w:hyperlink w:anchor="_Toc34762055" w:history="1">
+        <w:r>
+          <w:rPr>
+            <w:rStyle w:val="Hyperlink"/>
+            <w:noProof/>
+          </w:rPr>
+          <w:t>Quality Assurance Plan for Indoor Drone Development</w:t>
+        </w:r>
+        <w:r>
+          <w:rPr>
+            <w:noProof/>
+            <w:webHidden/>
+          </w:rPr>
+          <w:tab/>
+        </w:r>
+        <w:r>
+          <w:rPr>
+            <w:noProof/>
+            <w:webHidden/>
+          </w:rPr>
+          <w:fldChar w:fldCharType="begin"/>
+        </w:r>
+        <w:r>
+          <w:rPr>
+            <w:noProof/>
+            <w:webHidden/>
+          </w:rPr>
+          <w:instrText xml:space="preserve"> PAGEREF _Toc34762055 \h </w:instrText>
+        </w:r>
+        <w:r>
+          <w:rPr>
+            <w:noProof/>
+            <w:webHidden/>
+          </w:rPr>
+        </w:r>
+        <w:r>
+          <w:rPr>
+            <w:noProof/>
+            <w:webHidden/>
+          </w:rPr>
+          <w:fldChar w:fldCharType="separate"/>
+        </w:r>
+        <w:r>
+          <w:rPr>
+            <w:noProof/>
+            <w:webHidden/>
+          </w:rPr>
+          <w:t>0</w:t>
+        </w:r>
+        <w:r>
+          <w:rPr>
+            <w:noProof/>
+            <w:webHidden/>
+          </w:rPr>
+          <w:fldChar w:fldCharType="end"/>
+        </w:r>
+      </w:hyperlink>
     </w:p>
     <w:p>
       <w:pPr>
@@ -244,7 +302,7 @@
           <w:szCs w:val="22"/>
         </w:rPr>
       </w:pPr>
-      <w:hyperlink w:anchor="_Toc32006742" w:history="1">
+      <w:hyperlink w:anchor="_Toc34762056" w:history="1">
         <w:r>
           <w:rPr>
             <w:rStyle w:val="Hyperlink"/>
@@ -287,7 +345,7 @@
             <w:noProof/>
             <w:webHidden/>
           </w:rPr>
-          <w:instrText xml:space="preserve"> PAGEREF _Toc32006742 \h </w:instrText>
+          <w:instrText xml:space="preserve"> PAGEREF _Toc34762056 \h </w:instrText>
         </w:r>
         <w:r>
           <w:rPr>
@@ -332,7 +390,7 @@
           <w:szCs w:val="22"/>
         </w:rPr>
       </w:pPr>
-      <w:hyperlink w:anchor="_Toc32006743" w:history="1">
+      <w:hyperlink w:anchor="_Toc34762057" w:history="1">
         <w:r>
           <w:rPr>
             <w:rStyle w:val="Hyperlink"/>
@@ -375,7 +433,7 @@
             <w:noProof/>
             <w:webHidden/>
           </w:rPr>
-          <w:instrText xml:space="preserve"> PAGEREF _Toc32006743 \h </w:instrText>
+          <w:instrText xml:space="preserve"> PAGEREF _Toc34762057 \h </w:instrText>
         </w:r>
         <w:r>
           <w:rPr>
@@ -420,7 +478,7 @@
           <w:szCs w:val="22"/>
         </w:rPr>
       </w:pPr>
-      <w:hyperlink w:anchor="_Toc32006744" w:history="1">
+      <w:hyperlink w:anchor="_Toc34762058" w:history="1">
         <w:r>
           <w:rPr>
             <w:rStyle w:val="Hyperlink"/>
@@ -442,7 +500,7 @@
             <w:rStyle w:val="Hyperlink"/>
             <w:noProof/>
           </w:rPr>
-          <w:t>Purpose</w:t>
+          <w:t>Purpose &amp; Scope</w:t>
         </w:r>
         <w:r>
           <w:rPr>
@@ -463,7 +521,7 @@
             <w:noProof/>
             <w:webHidden/>
           </w:rPr>
-          <w:instrText xml:space="preserve"> PAGEREF _Toc32006744 \h </w:instrText>
+          <w:instrText xml:space="preserve"> PAGEREF _Toc34762058 \h </w:instrText>
         </w:r>
         <w:r>
           <w:rPr>
@@ -508,7 +566,7 @@
           <w:szCs w:val="22"/>
         </w:rPr>
       </w:pPr>
-      <w:hyperlink w:anchor="_Toc32006745" w:history="1">
+      <w:hyperlink w:anchor="_Toc34762059" w:history="1">
         <w:r>
           <w:rPr>
             <w:rStyle w:val="Hyperlink"/>
@@ -551,7 +609,7 @@
             <w:noProof/>
             <w:webHidden/>
           </w:rPr>
-          <w:instrText xml:space="preserve"> PAGEREF _Toc32006745 \h </w:instrText>
+          <w:instrText xml:space="preserve"> PAGEREF _Toc34762059 \h </w:instrText>
         </w:r>
         <w:r>
           <w:rPr>
@@ -596,7 +654,7 @@
           <w:szCs w:val="22"/>
         </w:rPr>
       </w:pPr>
-      <w:hyperlink w:anchor="_Toc32006746" w:history="1">
+      <w:hyperlink w:anchor="_Toc34762060" w:history="1">
         <w:r>
           <w:rPr>
             <w:rStyle w:val="Hyperlink"/>
@@ -618,7 +676,7 @@
             <w:rStyle w:val="Hyperlink"/>
             <w:noProof/>
           </w:rPr>
-          <w:t>Scope</w:t>
+          <w:t>Reference</w:t>
         </w:r>
         <w:r>
           <w:rPr>
@@ -639,7 +697,7 @@
             <w:noProof/>
             <w:webHidden/>
           </w:rPr>
-          <w:instrText xml:space="preserve"> PAGEREF _Toc32006746 \h </w:instrText>
+          <w:instrText xml:space="preserve"> PAGEREF _Toc34762060 \h </w:instrText>
         </w:r>
         <w:r>
           <w:rPr>
@@ -680,7 +738,7 @@
           <w:szCs w:val="22"/>
         </w:rPr>
       </w:pPr>
-      <w:hyperlink w:anchor="_Toc32006747" w:history="1">
+      <w:hyperlink w:anchor="_Toc34762061" w:history="1">
         <w:r>
           <w:rPr>
             <w:rStyle w:val="Hyperlink"/>
@@ -723,7 +781,7 @@
             <w:noProof/>
             <w:webHidden/>
           </w:rPr>
-          <w:instrText xml:space="preserve"> PAGEREF _Toc32006747 \h </w:instrText>
+          <w:instrText xml:space="preserve"> PAGEREF _Toc34762061 \h </w:instrText>
         </w:r>
         <w:r>
           <w:rPr>
@@ -768,7 +826,7 @@
           <w:szCs w:val="22"/>
         </w:rPr>
       </w:pPr>
-      <w:hyperlink w:anchor="_Toc32006748" w:history="1">
+      <w:hyperlink w:anchor="_Toc34762062" w:history="1">
         <w:r>
           <w:rPr>
             <w:rStyle w:val="Hyperlink"/>
@@ -811,7 +869,7 @@
             <w:noProof/>
             <w:webHidden/>
           </w:rPr>
-          <w:instrText xml:space="preserve"> PAGEREF _Toc32006748 \h </w:instrText>
+          <w:instrText xml:space="preserve"> PAGEREF _Toc34762062 \h </w:instrText>
         </w:r>
         <w:r>
           <w:rPr>
@@ -856,7 +914,7 @@
           <w:szCs w:val="22"/>
         </w:rPr>
       </w:pPr>
-      <w:hyperlink w:anchor="_Toc32006749" w:history="1">
+      <w:hyperlink w:anchor="_Toc34762063" w:history="1">
         <w:r>
           <w:rPr>
             <w:rStyle w:val="Hyperlink"/>
@@ -899,7 +957,7 @@
             <w:noProof/>
             <w:webHidden/>
           </w:rPr>
-          <w:instrText xml:space="preserve"> PAGEREF _Toc32006749 \h </w:instrText>
+          <w:instrText xml:space="preserve"> PAGEREF _Toc34762063 \h </w:instrText>
         </w:r>
         <w:r>
           <w:rPr>
@@ -919,7 +977,7 @@
             <w:noProof/>
             <w:webHidden/>
           </w:rPr>
-          <w:t>2</w:t>
+          <w:t>3</w:t>
         </w:r>
         <w:r>
           <w:rPr>
@@ -940,7 +998,7 @@
           <w:szCs w:val="22"/>
         </w:rPr>
       </w:pPr>
-      <w:hyperlink w:anchor="_Toc32006750" w:history="1">
+      <w:hyperlink w:anchor="_Toc34762064" w:history="1">
         <w:r>
           <w:rPr>
             <w:rStyle w:val="Hyperlink"/>
@@ -983,7 +1041,7 @@
             <w:noProof/>
             <w:webHidden/>
           </w:rPr>
-          <w:instrText xml:space="preserve"> PAGEREF _Toc32006750 \h </w:instrText>
+          <w:instrText xml:space="preserve"> PAGEREF _Toc34762064 \h </w:instrText>
         </w:r>
         <w:r>
           <w:rPr>
@@ -1003,7 +1061,7 @@
             <w:noProof/>
             <w:webHidden/>
           </w:rPr>
-          <w:t>2</w:t>
+          <w:t>3</w:t>
         </w:r>
         <w:r>
           <w:rPr>
@@ -1024,7 +1082,7 @@
           <w:szCs w:val="22"/>
         </w:rPr>
       </w:pPr>
-      <w:hyperlink w:anchor="_Toc32006751" w:history="1">
+      <w:hyperlink w:anchor="_Toc34762065" w:history="1">
         <w:r>
           <w:rPr>
             <w:rStyle w:val="Hyperlink"/>
@@ -1067,7 +1125,7 @@
             <w:noProof/>
             <w:webHidden/>
           </w:rPr>
-          <w:instrText xml:space="preserve"> PAGEREF _Toc32006751 \h </w:instrText>
+          <w:instrText xml:space="preserve"> PAGEREF _Toc34762065 \h </w:instrText>
         </w:r>
         <w:r>
           <w:rPr>
@@ -1087,7 +1145,7 @@
             <w:noProof/>
             <w:webHidden/>
           </w:rPr>
-          <w:t>2</w:t>
+          <w:t>3</w:t>
         </w:r>
         <w:r>
           <w:rPr>
@@ -1112,7 +1170,7 @@
           <w:szCs w:val="22"/>
         </w:rPr>
       </w:pPr>
-      <w:hyperlink w:anchor="_Toc32006752" w:history="1">
+      <w:hyperlink w:anchor="_Toc34762066" w:history="1">
         <w:r>
           <w:rPr>
             <w:rStyle w:val="Hyperlink"/>
@@ -1155,7 +1213,7 @@
             <w:noProof/>
             <w:webHidden/>
           </w:rPr>
-          <w:instrText xml:space="preserve"> PAGEREF _Toc32006752 \h </w:instrText>
+          <w:instrText xml:space="preserve"> PAGEREF _Toc34762066 \h </w:instrText>
         </w:r>
         <w:r>
           <w:rPr>
@@ -1175,7 +1233,7 @@
             <w:noProof/>
             <w:webHidden/>
           </w:rPr>
-          <w:t>2</w:t>
+          <w:t>3</w:t>
         </w:r>
         <w:r>
           <w:rPr>
@@ -1200,7 +1258,7 @@
           <w:szCs w:val="22"/>
         </w:rPr>
       </w:pPr>
-      <w:hyperlink w:anchor="_Toc32006753" w:history="1">
+      <w:hyperlink w:anchor="_Toc34762067" w:history="1">
         <w:r>
           <w:rPr>
             <w:rStyle w:val="Hyperlink"/>
@@ -1243,7 +1301,7 @@
             <w:noProof/>
             <w:webHidden/>
           </w:rPr>
-          <w:instrText xml:space="preserve"> PAGEREF _Toc32006753 \h </w:instrText>
+          <w:instrText xml:space="preserve"> PAGEREF _Toc34762067 \h </w:instrText>
         </w:r>
         <w:r>
           <w:rPr>
@@ -1263,7 +1321,7 @@
             <w:noProof/>
             <w:webHidden/>
           </w:rPr>
-          <w:t>2</w:t>
+          <w:t>3</w:t>
         </w:r>
         <w:r>
           <w:rPr>
@@ -1288,7 +1346,7 @@
           <w:szCs w:val="22"/>
         </w:rPr>
       </w:pPr>
-      <w:hyperlink w:anchor="_Toc32006754" w:history="1">
+      <w:hyperlink w:anchor="_Toc34762068" w:history="1">
         <w:r>
           <w:rPr>
             <w:rStyle w:val="Hyperlink"/>
@@ -1331,7 +1389,7 @@
             <w:noProof/>
             <w:webHidden/>
           </w:rPr>
-          <w:instrText xml:space="preserve"> PAGEREF _Toc32006754 \h </w:instrText>
+          <w:instrText xml:space="preserve"> PAGEREF _Toc34762068 \h </w:instrText>
         </w:r>
         <w:r>
           <w:rPr>
@@ -1351,7 +1409,7 @@
             <w:noProof/>
             <w:webHidden/>
           </w:rPr>
-          <w:t>2</w:t>
+          <w:t>3</w:t>
         </w:r>
         <w:r>
           <w:rPr>
@@ -1376,7 +1434,7 @@
           <w:szCs w:val="22"/>
         </w:rPr>
       </w:pPr>
-      <w:hyperlink w:anchor="_Toc32006755" w:history="1">
+      <w:hyperlink w:anchor="_Toc34762069" w:history="1">
         <w:r>
           <w:rPr>
             <w:rStyle w:val="Hyperlink"/>
@@ -1419,7 +1477,7 @@
             <w:noProof/>
             <w:webHidden/>
           </w:rPr>
-          <w:instrText xml:space="preserve"> PAGEREF _Toc32006755 \h </w:instrText>
+          <w:instrText xml:space="preserve"> PAGEREF _Toc34762069 \h </w:instrText>
         </w:r>
         <w:r>
           <w:rPr>
@@ -1439,7 +1497,7 @@
             <w:noProof/>
             <w:webHidden/>
           </w:rPr>
-          <w:t>2</w:t>
+          <w:t>4</w:t>
         </w:r>
         <w:r>
           <w:rPr>
@@ -1464,7 +1522,7 @@
           <w:szCs w:val="22"/>
         </w:rPr>
       </w:pPr>
-      <w:hyperlink w:anchor="_Toc32006756" w:history="1">
+      <w:hyperlink w:anchor="_Toc34762070" w:history="1">
         <w:r>
           <w:rPr>
             <w:rStyle w:val="Hyperlink"/>
@@ -1507,7 +1565,7 @@
             <w:noProof/>
             <w:webHidden/>
           </w:rPr>
-          <w:instrText xml:space="preserve"> PAGEREF _Toc32006756 \h </w:instrText>
+          <w:instrText xml:space="preserve"> PAGEREF _Toc34762070 \h </w:instrText>
         </w:r>
         <w:r>
           <w:rPr>
@@ -1527,7 +1585,7 @@
             <w:noProof/>
             <w:webHidden/>
           </w:rPr>
-          <w:t>2</w:t>
+          <w:t>4</w:t>
         </w:r>
         <w:r>
           <w:rPr>
@@ -1548,7 +1606,7 @@
           <w:szCs w:val="22"/>
         </w:rPr>
       </w:pPr>
-      <w:hyperlink w:anchor="_Toc32006757" w:history="1">
+      <w:hyperlink w:anchor="_Toc34762071" w:history="1">
         <w:r>
           <w:rPr>
             <w:rStyle w:val="Hyperlink"/>
@@ -1591,7 +1649,7 @@
             <w:noProof/>
             <w:webHidden/>
           </w:rPr>
-          <w:instrText xml:space="preserve"> PAGEREF _Toc32006757 \h </w:instrText>
+          <w:instrText xml:space="preserve"> PAGEREF _Toc34762071 \h </w:instrText>
         </w:r>
         <w:r>
           <w:rPr>
@@ -1611,7 +1669,7 @@
             <w:noProof/>
             <w:webHidden/>
           </w:rPr>
-          <w:t>2</w:t>
+          <w:t>4</w:t>
         </w:r>
         <w:r>
           <w:rPr>
@@ -1636,7 +1694,7 @@
           <w:szCs w:val="22"/>
         </w:rPr>
       </w:pPr>
-      <w:hyperlink w:anchor="_Toc32006758" w:history="1">
+      <w:hyperlink w:anchor="_Toc34762072" w:history="1">
         <w:r>
           <w:rPr>
             <w:rStyle w:val="Hyperlink"/>
@@ -1679,7 +1737,7 @@
             <w:noProof/>
             <w:webHidden/>
           </w:rPr>
-          <w:instrText xml:space="preserve"> PAGEREF _Toc32006758 \h </w:instrText>
+          <w:instrText xml:space="preserve"> PAGEREF _Toc34762072 \h </w:instrText>
         </w:r>
         <w:r>
           <w:rPr>
@@ -1699,7 +1757,7 @@
             <w:noProof/>
             <w:webHidden/>
           </w:rPr>
-          <w:t>2</w:t>
+          <w:t>4</w:t>
         </w:r>
         <w:r>
           <w:rPr>
@@ -1720,7 +1778,7 @@
           <w:szCs w:val="22"/>
         </w:rPr>
       </w:pPr>
-      <w:hyperlink w:anchor="_Toc32006759" w:history="1">
+      <w:hyperlink w:anchor="_Toc34762073" w:history="1">
         <w:r>
           <w:rPr>
             <w:rStyle w:val="Hyperlink"/>
@@ -1763,7 +1821,7 @@
             <w:noProof/>
             <w:webHidden/>
           </w:rPr>
-          <w:instrText xml:space="preserve"> PAGEREF _Toc32006759 \h </w:instrText>
+          <w:instrText xml:space="preserve"> PAGEREF _Toc34762073 \h </w:instrText>
         </w:r>
         <w:r>
           <w:rPr>
@@ -1783,7 +1841,7 @@
             <w:noProof/>
             <w:webHidden/>
           </w:rPr>
-          <w:t>2</w:t>
+          <w:t>4</w:t>
         </w:r>
         <w:r>
           <w:rPr>
@@ -1811,230 +1869,1173 @@
       <w:r>
         <w:br w:type="page"/>
       </w:r>
-      <w:bookmarkStart w:id="3" w:name="_Toc32005219"/>
-      <w:bookmarkStart w:id="4" w:name="_Toc32006194"/>
-      <w:bookmarkStart w:id="5" w:name="_Toc32006742"/>
+      <w:bookmarkStart w:id="4" w:name="_Toc32005219"/>
+      <w:bookmarkStart w:id="5" w:name="_Toc32006194"/>
+      <w:bookmarkStart w:id="6" w:name="_Toc34762056"/>
       <w:r>
         <w:lastRenderedPageBreak/>
         <w:t>Draft Quality Assurance Plan</w:t>
       </w:r>
-      <w:bookmarkEnd w:id="3"/>
       <w:bookmarkEnd w:id="4"/>
       <w:bookmarkEnd w:id="5"/>
+      <w:bookmarkEnd w:id="6"/>
     </w:p>
     <w:p>
       <w:pPr>
         <w:pStyle w:val="Heading3"/>
         <w:ind w:left="360"/>
       </w:pPr>
-      <w:bookmarkStart w:id="6" w:name="_Toc32005220"/>
-      <w:bookmarkStart w:id="7" w:name="_Toc32006195"/>
-      <w:bookmarkStart w:id="8" w:name="_Toc32006743"/>
+      <w:bookmarkStart w:id="7" w:name="_Toc32005220"/>
+      <w:bookmarkStart w:id="8" w:name="_Toc32006195"/>
+      <w:bookmarkStart w:id="9" w:name="_Toc34762057"/>
       <w:r>
         <w:t>Introduction</w:t>
       </w:r>
-      <w:bookmarkEnd w:id="6"/>
       <w:bookmarkEnd w:id="7"/>
       <w:bookmarkEnd w:id="8"/>
+      <w:bookmarkEnd w:id="9"/>
+    </w:p>
+    <w:p>
+      <w:pPr>
+        <w:jc w:val="both"/>
+        <w:rPr>
+          <w:szCs w:val="22"/>
+        </w:rPr>
+      </w:pPr>
+      <w:r>
+        <w:rPr>
+          <w:szCs w:val="22"/>
+        </w:rPr>
+        <w:t>This Quality Assurance Plan (QAP) sets forth the process, methods,</w:t>
+      </w:r>
+      <w:r>
+        <w:rPr>
+          <w:szCs w:val="22"/>
+        </w:rPr>
+        <w:t xml:space="preserve"> </w:t>
+      </w:r>
+      <w:r>
+        <w:rPr>
+          <w:szCs w:val="22"/>
+        </w:rPr>
+        <w:t>procedures, and standards that will be used to perform the Quality Assurance function for the Indoor Drone</w:t>
+      </w:r>
+      <w:r>
+        <w:rPr>
+          <w:szCs w:val="22"/>
+        </w:rPr>
+        <w:t xml:space="preserve"> (InD)</w:t>
+      </w:r>
+      <w:r>
+        <w:rPr>
+          <w:szCs w:val="22"/>
+        </w:rPr>
+        <w:t xml:space="preserve"> project. The QAP follows the </w:t>
+      </w:r>
+      <w:r>
+        <w:rPr>
+          <w:szCs w:val="22"/>
+        </w:rPr>
+        <w:t>Waterfall development</w:t>
+      </w:r>
+      <w:r>
+        <w:rPr>
+          <w:szCs w:val="22"/>
+        </w:rPr>
+        <w:t xml:space="preserve">, </w:t>
+      </w:r>
+      <w:r>
+        <w:rPr>
+          <w:szCs w:val="22"/>
+        </w:rPr>
+        <w:t xml:space="preserve">modified to accommodate the project model adapted for the </w:t>
+      </w:r>
+      <w:r>
+        <w:rPr>
+          <w:szCs w:val="22"/>
+        </w:rPr>
+        <w:t>Indoor Drone</w:t>
+      </w:r>
+      <w:r>
+        <w:rPr>
+          <w:szCs w:val="22"/>
+        </w:rPr>
+        <w:t xml:space="preserve"> project.</w:t>
+      </w:r>
     </w:p>
     <w:p>
       <w:pPr>
         <w:pStyle w:val="Heading3"/>
         <w:ind w:left="360"/>
       </w:pPr>
-      <w:bookmarkStart w:id="9" w:name="_Toc32005221"/>
-      <w:bookmarkStart w:id="10" w:name="_Toc32006196"/>
-      <w:bookmarkStart w:id="11" w:name="_Toc32006744"/>
+      <w:bookmarkStart w:id="10" w:name="_Toc32005221"/>
+      <w:bookmarkStart w:id="11" w:name="_Toc32006196"/>
+      <w:bookmarkStart w:id="12" w:name="_Toc34762058"/>
       <w:r>
         <w:t>Purpose</w:t>
       </w:r>
-      <w:bookmarkEnd w:id="9"/>
       <w:bookmarkEnd w:id="10"/>
       <w:bookmarkEnd w:id="11"/>
+      <w:r>
+        <w:t xml:space="preserve"> &amp; Scope</w:t>
+      </w:r>
+      <w:bookmarkEnd w:id="12"/>
+    </w:p>
+    <w:p>
+      <w:pPr>
+        <w:jc w:val="both"/>
+        <w:rPr>
+          <w:szCs w:val="22"/>
+        </w:rPr>
+      </w:pPr>
+      <w:r>
+        <w:rPr>
+          <w:szCs w:val="22"/>
+        </w:rPr>
+        <w:t xml:space="preserve">This </w:t>
+      </w:r>
+      <w:r>
+        <w:rPr>
+          <w:szCs w:val="22"/>
+        </w:rPr>
+        <w:t xml:space="preserve">QAP provides foundation for managing the </w:t>
+      </w:r>
+      <w:proofErr w:type="spellStart"/>
+      <w:r>
+        <w:rPr>
+          <w:szCs w:val="22"/>
+        </w:rPr>
+        <w:t>InD’s</w:t>
+      </w:r>
+      <w:proofErr w:type="spellEnd"/>
+      <w:r>
+        <w:rPr>
+          <w:szCs w:val="22"/>
+        </w:rPr>
+        <w:t xml:space="preserve"> quality assurance activities and is based on project activities and work products as documented in the InD Project Plan.</w:t>
+      </w:r>
+    </w:p>
+    <w:p>
+      <w:pPr>
+        <w:jc w:val="both"/>
+        <w:rPr>
+          <w:szCs w:val="22"/>
+        </w:rPr>
+      </w:pPr>
+      <w:r>
+        <w:rPr>
+          <w:szCs w:val="22"/>
+        </w:rPr>
+        <w:t>This plan includes:</w:t>
+      </w:r>
+    </w:p>
+    <w:p>
+      <w:pPr>
+        <w:numPr>
+          <w:ilvl w:val="0"/>
+          <w:numId w:val="10"/>
+        </w:numPr>
+        <w:ind w:left="990"/>
+        <w:rPr>
+          <w:szCs w:val="22"/>
+        </w:rPr>
+      </w:pPr>
+      <w:r>
+        <w:rPr>
+          <w:szCs w:val="22"/>
+        </w:rPr>
+        <w:t>Identifies the QA responsibilities of the team and the QA consultant</w:t>
+      </w:r>
+    </w:p>
+    <w:p>
+      <w:pPr>
+        <w:numPr>
+          <w:ilvl w:val="0"/>
+          <w:numId w:val="10"/>
+        </w:numPr>
+        <w:ind w:left="990"/>
+        <w:rPr>
+          <w:szCs w:val="22"/>
+        </w:rPr>
+      </w:pPr>
+      <w:r>
+        <w:rPr>
+          <w:szCs w:val="22"/>
+        </w:rPr>
+        <w:t>Defines InD reviews and audits.</w:t>
+      </w:r>
+    </w:p>
+    <w:p>
+      <w:pPr>
+        <w:numPr>
+          <w:ilvl w:val="0"/>
+          <w:numId w:val="10"/>
+        </w:numPr>
+        <w:ind w:left="990"/>
+        <w:rPr>
+          <w:szCs w:val="22"/>
+        </w:rPr>
+      </w:pPr>
+      <w:r>
+        <w:rPr>
+          <w:szCs w:val="22"/>
+        </w:rPr>
+        <w:t>Lists the works, activities and processes that QA consultant will review and audit</w:t>
+      </w:r>
     </w:p>
     <w:p>
       <w:pPr>
         <w:pStyle w:val="Heading3"/>
         <w:ind w:left="360"/>
       </w:pPr>
-      <w:bookmarkStart w:id="12" w:name="_Toc32005222"/>
-      <w:bookmarkStart w:id="13" w:name="_Toc32006197"/>
-      <w:bookmarkStart w:id="14" w:name="_Toc32006745"/>
+      <w:bookmarkStart w:id="13" w:name="_Toc32005222"/>
+      <w:bookmarkStart w:id="14" w:name="_Toc32006197"/>
+      <w:bookmarkStart w:id="15" w:name="_Toc34762059"/>
       <w:r>
         <w:t>Policy Statement</w:t>
       </w:r>
-      <w:bookmarkEnd w:id="12"/>
       <w:bookmarkEnd w:id="13"/>
       <w:bookmarkEnd w:id="14"/>
+      <w:bookmarkEnd w:id="15"/>
+    </w:p>
+    <w:p>
+      <w:pPr>
+        <w:rPr>
+          <w:szCs w:val="22"/>
+        </w:rPr>
+      </w:pPr>
+      <w:r>
+        <w:rPr>
+          <w:szCs w:val="22"/>
+        </w:rPr>
+        <w:t>The developments processes will follow these policies:</w:t>
+      </w:r>
+    </w:p>
+    <w:p>
+      <w:pPr>
+        <w:numPr>
+          <w:ilvl w:val="0"/>
+          <w:numId w:val="11"/>
+        </w:numPr>
+        <w:ind w:left="1080"/>
+        <w:rPr>
+          <w:i/>
+          <w:iCs/>
+          <w:color w:val="365F91"/>
+          <w:szCs w:val="22"/>
+        </w:rPr>
+      </w:pPr>
+      <w:r>
+        <w:rPr>
+          <w:i/>
+          <w:iCs/>
+          <w:color w:val="365F91"/>
+          <w:szCs w:val="22"/>
+        </w:rPr>
+        <w:t>&lt;Policy 1&gt;</w:t>
+      </w:r>
+    </w:p>
+    <w:p>
+      <w:pPr>
+        <w:numPr>
+          <w:ilvl w:val="0"/>
+          <w:numId w:val="11"/>
+        </w:numPr>
+        <w:ind w:left="1080"/>
+        <w:rPr>
+          <w:i/>
+          <w:iCs/>
+          <w:color w:val="365F91"/>
+          <w:szCs w:val="22"/>
+        </w:rPr>
+      </w:pPr>
+      <w:r>
+        <w:rPr>
+          <w:i/>
+          <w:iCs/>
+          <w:color w:val="365F91"/>
+          <w:szCs w:val="22"/>
+        </w:rPr>
+        <w:t>&lt;Policy 2&gt;</w:t>
+      </w:r>
+    </w:p>
+    <w:p>
+      <w:pPr>
+        <w:numPr>
+          <w:ilvl w:val="0"/>
+          <w:numId w:val="11"/>
+        </w:numPr>
+        <w:ind w:left="1080"/>
+        <w:rPr>
+          <w:i/>
+          <w:iCs/>
+          <w:color w:val="365F91"/>
+          <w:szCs w:val="22"/>
+        </w:rPr>
+      </w:pPr>
+      <w:r>
+        <w:rPr>
+          <w:i/>
+          <w:iCs/>
+          <w:color w:val="365F91"/>
+          <w:szCs w:val="22"/>
+        </w:rPr>
+        <w:t>&lt;Policy 3&gt;</w:t>
+      </w:r>
+    </w:p>
+    <w:p>
+      <w:pPr>
+        <w:numPr>
+          <w:ilvl w:val="0"/>
+          <w:numId w:val="11"/>
+        </w:numPr>
+        <w:ind w:left="1080"/>
+        <w:rPr>
+          <w:i/>
+          <w:iCs/>
+          <w:color w:val="365F91"/>
+          <w:szCs w:val="22"/>
+        </w:rPr>
+      </w:pPr>
+      <w:r>
+        <w:rPr>
+          <w:i/>
+          <w:iCs/>
+          <w:color w:val="365F91"/>
+          <w:szCs w:val="22"/>
+        </w:rPr>
+        <w:t>…</w:t>
+      </w:r>
     </w:p>
     <w:p>
       <w:pPr>
         <w:pStyle w:val="Heading3"/>
         <w:ind w:left="360"/>
       </w:pPr>
-      <w:bookmarkStart w:id="15" w:name="_Toc32005223"/>
-      <w:bookmarkStart w:id="16" w:name="_Toc32006198"/>
-      <w:bookmarkStart w:id="17" w:name="_Toc32006746"/>
-      <w:r>
-        <w:t>Scope</w:t>
-      </w:r>
-      <w:bookmarkEnd w:id="15"/>
+      <w:bookmarkStart w:id="16" w:name="_Toc34762060"/>
+      <w:r>
+        <w:t>Reference</w:t>
+      </w:r>
       <w:bookmarkEnd w:id="16"/>
+      <w:r>
+        <w:t>s</w:t>
+      </w:r>
+    </w:p>
+    <w:p>
+      <w:pPr>
+        <w:rPr>
+          <w:i/>
+          <w:iCs/>
+          <w:color w:val="365F91"/>
+        </w:rPr>
+      </w:pPr>
+      <w:r>
+        <w:rPr>
+          <w:i/>
+          <w:iCs/>
+          <w:color w:val="365F91"/>
+        </w:rPr>
+        <w:t>&lt;Waterfall ref</w:t>
+      </w:r>
+      <w:r>
+        <w:rPr>
+          <w:i/>
+          <w:iCs/>
+          <w:color w:val="365F91"/>
+        </w:rPr>
+        <w:t>?&gt;</w:t>
+      </w:r>
+    </w:p>
+    <w:p>
+      <w:pPr>
+        <w:pStyle w:val="Heading1"/>
+      </w:pPr>
+      <w:bookmarkStart w:id="17" w:name="_Toc32005224"/>
+      <w:bookmarkStart w:id="18" w:name="_Toc32006199"/>
+      <w:bookmarkStart w:id="19" w:name="_Toc34762061"/>
+      <w:r>
+        <w:t>Management</w:t>
+      </w:r>
       <w:bookmarkEnd w:id="17"/>
-    </w:p>
-    <w:p>
-      <w:pPr>
-        <w:pStyle w:val="Heading1"/>
-      </w:pPr>
-      <w:bookmarkStart w:id="18" w:name="_Toc32005224"/>
-      <w:bookmarkStart w:id="19" w:name="_Toc32006199"/>
-      <w:bookmarkStart w:id="20" w:name="_Toc32006747"/>
-      <w:r>
-        <w:t>Management</w:t>
-      </w:r>
       <w:bookmarkEnd w:id="18"/>
       <w:bookmarkEnd w:id="19"/>
-      <w:bookmarkEnd w:id="20"/>
     </w:p>
     <w:p>
       <w:pPr>
         <w:pStyle w:val="Heading3"/>
         <w:ind w:left="360"/>
       </w:pPr>
-      <w:bookmarkStart w:id="21" w:name="_Toc32005225"/>
-      <w:bookmarkStart w:id="22" w:name="_Toc32006200"/>
-      <w:bookmarkStart w:id="23" w:name="_Toc32006748"/>
+      <w:bookmarkStart w:id="20" w:name="_Toc32005225"/>
+      <w:bookmarkStart w:id="21" w:name="_Toc32006200"/>
+      <w:bookmarkStart w:id="22" w:name="_Toc34762062"/>
       <w:r>
         <w:t>Organizational Structure</w:t>
       </w:r>
+      <w:bookmarkEnd w:id="20"/>
       <w:bookmarkEnd w:id="21"/>
       <w:bookmarkEnd w:id="22"/>
-      <w:bookmarkEnd w:id="23"/>
+    </w:p>
+    <w:p>
+      <w:pPr>
+        <w:rPr>
+          <w:i/>
+          <w:iCs/>
+          <w:color w:val="365F91"/>
+        </w:rPr>
+      </w:pPr>
+      <w:r>
+        <w:rPr>
+          <w:i/>
+          <w:iCs/>
+          <w:color w:val="365F91"/>
+        </w:rPr>
+        <w:t>&lt;heh?&gt;</w:t>
+      </w:r>
+    </w:p>
+    <w:p>
+      <w:pPr>
+        <w:rPr>
+          <w:i/>
+          <w:iCs/>
+          <w:color w:val="365F91"/>
+        </w:rPr>
+      </w:pPr>
     </w:p>
     <w:p>
       <w:pPr>
         <w:pStyle w:val="Heading3"/>
         <w:ind w:left="360"/>
       </w:pPr>
-      <w:bookmarkStart w:id="24" w:name="_Toc32005226"/>
-      <w:bookmarkStart w:id="25" w:name="_Toc32006201"/>
-      <w:bookmarkStart w:id="26" w:name="_Toc32006749"/>
-      <w:r>
+      <w:bookmarkStart w:id="23" w:name="_Toc32005226"/>
+      <w:bookmarkStart w:id="24" w:name="_Toc32006201"/>
+      <w:bookmarkStart w:id="25" w:name="_Toc34762063"/>
+      <w:r>
+        <w:br w:type="page"/>
+      </w:r>
+      <w:r>
+        <w:lastRenderedPageBreak/>
         <w:t>Roles and Responsibilities</w:t>
       </w:r>
+      <w:bookmarkEnd w:id="23"/>
       <w:bookmarkEnd w:id="24"/>
       <w:bookmarkEnd w:id="25"/>
+    </w:p>
+    <w:p>
+      <w:pPr>
+        <w:rPr>
+          <w:szCs w:val="22"/>
+        </w:rPr>
+      </w:pPr>
+      <w:r>
+        <w:rPr>
+          <w:szCs w:val="22"/>
+        </w:rPr>
+        <w:t>The following chart defines the SQA roles and responsibilities of the members of the project team.</w:t>
+      </w:r>
+    </w:p>
+    <w:tbl>
+      <w:tblPr>
+        <w:tblW w:w="9018" w:type="dxa"/>
+        <w:tblBorders>
+          <w:top w:val="single" w:sz="4" w:space="0" w:color="auto"/>
+          <w:left w:val="single" w:sz="4" w:space="0" w:color="auto"/>
+          <w:bottom w:val="single" w:sz="4" w:space="0" w:color="auto"/>
+          <w:right w:val="single" w:sz="4" w:space="0" w:color="auto"/>
+          <w:insideH w:val="single" w:sz="4" w:space="0" w:color="auto"/>
+          <w:insideV w:val="single" w:sz="4" w:space="0" w:color="auto"/>
+        </w:tblBorders>
+        <w:tblLook w:val="04A0" w:firstRow="1" w:lastRow="0" w:firstColumn="1" w:lastColumn="0" w:noHBand="0" w:noVBand="1"/>
+      </w:tblPr>
+      <w:tblGrid>
+        <w:gridCol w:w="1818"/>
+        <w:gridCol w:w="2520"/>
+        <w:gridCol w:w="4680"/>
+      </w:tblGrid>
+      <w:tr>
+        <w:tc>
+          <w:tcPr>
+            <w:tcW w:w="1818" w:type="dxa"/>
+            <w:shd w:val="clear" w:color="auto" w:fill="auto"/>
+          </w:tcPr>
+          <w:p>
+            <w:pPr>
+              <w:rPr>
+                <w:b/>
+                <w:bCs/>
+                <w:szCs w:val="22"/>
+              </w:rPr>
+            </w:pPr>
+            <w:r>
+              <w:rPr>
+                <w:b/>
+                <w:bCs/>
+                <w:szCs w:val="22"/>
+              </w:rPr>
+              <w:t>Role</w:t>
+            </w:r>
+          </w:p>
+        </w:tc>
+        <w:tc>
+          <w:tcPr>
+            <w:tcW w:w="2520" w:type="dxa"/>
+            <w:shd w:val="clear" w:color="auto" w:fill="auto"/>
+          </w:tcPr>
+          <w:p>
+            <w:pPr>
+              <w:rPr>
+                <w:b/>
+                <w:bCs/>
+                <w:szCs w:val="22"/>
+              </w:rPr>
+            </w:pPr>
+            <w:r>
+              <w:rPr>
+                <w:b/>
+                <w:bCs/>
+                <w:szCs w:val="22"/>
+              </w:rPr>
+              <w:t>Name</w:t>
+            </w:r>
+          </w:p>
+        </w:tc>
+        <w:tc>
+          <w:tcPr>
+            <w:tcW w:w="4680" w:type="dxa"/>
+            <w:shd w:val="clear" w:color="auto" w:fill="auto"/>
+          </w:tcPr>
+          <w:p>
+            <w:pPr>
+              <w:rPr>
+                <w:b/>
+                <w:bCs/>
+                <w:szCs w:val="22"/>
+              </w:rPr>
+            </w:pPr>
+            <w:r>
+              <w:rPr>
+                <w:b/>
+                <w:bCs/>
+                <w:szCs w:val="22"/>
+              </w:rPr>
+              <w:t>QA Responsibility</w:t>
+            </w:r>
+          </w:p>
+        </w:tc>
+      </w:tr>
+      <w:tr>
+        <w:tc>
+          <w:tcPr>
+            <w:tcW w:w="1818" w:type="dxa"/>
+            <w:shd w:val="clear" w:color="auto" w:fill="auto"/>
+          </w:tcPr>
+          <w:p>
+            <w:pPr>
+              <w:rPr>
+                <w:szCs w:val="22"/>
+              </w:rPr>
+            </w:pPr>
+            <w:r>
+              <w:rPr>
+                <w:szCs w:val="22"/>
+              </w:rPr>
+              <w:t>QA Manager</w:t>
+            </w:r>
+          </w:p>
+        </w:tc>
+        <w:tc>
+          <w:tcPr>
+            <w:tcW w:w="2520" w:type="dxa"/>
+            <w:shd w:val="clear" w:color="auto" w:fill="auto"/>
+          </w:tcPr>
+          <w:p>
+            <w:pPr>
+              <w:rPr>
+                <w:szCs w:val="22"/>
+              </w:rPr>
+            </w:pPr>
+            <w:r>
+              <w:rPr>
+                <w:szCs w:val="22"/>
+              </w:rPr>
+              <w:t>Nguyen Minh Quan</w:t>
+            </w:r>
+          </w:p>
+        </w:tc>
+        <w:tc>
+          <w:tcPr>
+            <w:tcW w:w="4680" w:type="dxa"/>
+            <w:shd w:val="clear" w:color="auto" w:fill="auto"/>
+          </w:tcPr>
+          <w:p>
+            <w:pPr>
+              <w:rPr>
+                <w:szCs w:val="22"/>
+              </w:rPr>
+            </w:pPr>
+            <w:r>
+              <w:rPr>
+                <w:szCs w:val="22"/>
+              </w:rPr>
+              <w:t>Manages the Quality Assurance</w:t>
+            </w:r>
+            <w:r>
+              <w:rPr>
+                <w:szCs w:val="22"/>
+              </w:rPr>
+              <w:t xml:space="preserve"> </w:t>
+            </w:r>
+            <w:r>
+              <w:rPr>
+                <w:szCs w:val="22"/>
+              </w:rPr>
+              <w:t>function.</w:t>
+            </w:r>
+          </w:p>
+        </w:tc>
+      </w:tr>
+      <w:tr>
+        <w:tc>
+          <w:tcPr>
+            <w:tcW w:w="1818" w:type="dxa"/>
+            <w:shd w:val="clear" w:color="auto" w:fill="auto"/>
+          </w:tcPr>
+          <w:p>
+            <w:pPr>
+              <w:rPr>
+                <w:szCs w:val="22"/>
+              </w:rPr>
+            </w:pPr>
+            <w:r>
+              <w:rPr>
+                <w:szCs w:val="22"/>
+              </w:rPr>
+              <w:t>QA Consultant</w:t>
+            </w:r>
+          </w:p>
+        </w:tc>
+        <w:tc>
+          <w:tcPr>
+            <w:tcW w:w="2520" w:type="dxa"/>
+            <w:shd w:val="clear" w:color="auto" w:fill="auto"/>
+          </w:tcPr>
+          <w:p>
+            <w:pPr>
+              <w:rPr>
+                <w:szCs w:val="22"/>
+              </w:rPr>
+            </w:pPr>
+            <w:r>
+              <w:rPr>
+                <w:szCs w:val="22"/>
+              </w:rPr>
+              <w:t xml:space="preserve">Do </w:t>
+            </w:r>
+            <w:proofErr w:type="spellStart"/>
+            <w:r>
+              <w:rPr>
+                <w:szCs w:val="22"/>
+              </w:rPr>
+              <w:t>Thien</w:t>
+            </w:r>
+            <w:proofErr w:type="spellEnd"/>
+            <w:r>
+              <w:rPr>
+                <w:szCs w:val="22"/>
+              </w:rPr>
+              <w:t xml:space="preserve"> Y</w:t>
+            </w:r>
+          </w:p>
+        </w:tc>
+        <w:tc>
+          <w:tcPr>
+            <w:tcW w:w="4680" w:type="dxa"/>
+            <w:shd w:val="clear" w:color="auto" w:fill="auto"/>
+          </w:tcPr>
+          <w:p>
+            <w:pPr>
+              <w:rPr>
+                <w:szCs w:val="22"/>
+              </w:rPr>
+            </w:pPr>
+            <w:r>
+              <w:rPr>
+                <w:szCs w:val="22"/>
+              </w:rPr>
+              <w:t>Audits and approves project</w:t>
+            </w:r>
+            <w:r>
+              <w:rPr>
+                <w:szCs w:val="22"/>
+              </w:rPr>
+              <w:t xml:space="preserve"> </w:t>
+            </w:r>
+            <w:r>
+              <w:rPr>
+                <w:szCs w:val="22"/>
+              </w:rPr>
+              <w:t>deliverables from QA</w:t>
+            </w:r>
+            <w:r>
+              <w:rPr>
+                <w:szCs w:val="22"/>
+              </w:rPr>
+              <w:t xml:space="preserve"> </w:t>
+            </w:r>
+            <w:r>
+              <w:rPr>
+                <w:szCs w:val="22"/>
+              </w:rPr>
+              <w:t>perspective. Reviews plans and</w:t>
+            </w:r>
+            <w:r>
+              <w:rPr>
+                <w:szCs w:val="22"/>
+              </w:rPr>
+              <w:t xml:space="preserve"> </w:t>
+            </w:r>
+            <w:r>
+              <w:rPr>
+                <w:szCs w:val="22"/>
+              </w:rPr>
+              <w:t>deliverables for compliance with</w:t>
+            </w:r>
+            <w:r>
+              <w:rPr>
+                <w:szCs w:val="22"/>
+              </w:rPr>
+              <w:t xml:space="preserve"> </w:t>
+            </w:r>
+            <w:r>
+              <w:rPr>
+                <w:szCs w:val="22"/>
+              </w:rPr>
+              <w:t>applicable standards. Provides</w:t>
+            </w:r>
+            <w:r>
+              <w:rPr>
+                <w:szCs w:val="22"/>
+              </w:rPr>
+              <w:t xml:space="preserve"> g</w:t>
+            </w:r>
+            <w:r>
+              <w:rPr>
+                <w:szCs w:val="22"/>
+              </w:rPr>
+              <w:t>uidance and assistance on</w:t>
+            </w:r>
+            <w:r>
+              <w:rPr>
+                <w:szCs w:val="22"/>
+              </w:rPr>
+              <w:t xml:space="preserve"> </w:t>
+            </w:r>
+            <w:r>
+              <w:rPr>
+                <w:szCs w:val="22"/>
+              </w:rPr>
+              <w:t>process matters.</w:t>
+            </w:r>
+          </w:p>
+        </w:tc>
+      </w:tr>
+      <w:tr>
+        <w:tc>
+          <w:tcPr>
+            <w:tcW w:w="1818" w:type="dxa"/>
+            <w:shd w:val="clear" w:color="auto" w:fill="auto"/>
+          </w:tcPr>
+          <w:p>
+            <w:pPr>
+              <w:rPr>
+                <w:szCs w:val="22"/>
+              </w:rPr>
+            </w:pPr>
+            <w:r>
+              <w:rPr>
+                <w:szCs w:val="22"/>
+              </w:rPr>
+              <w:t>Project Manager</w:t>
+            </w:r>
+          </w:p>
+        </w:tc>
+        <w:tc>
+          <w:tcPr>
+            <w:tcW w:w="2520" w:type="dxa"/>
+            <w:shd w:val="clear" w:color="auto" w:fill="auto"/>
+          </w:tcPr>
+          <w:p>
+            <w:pPr>
+              <w:rPr>
+                <w:szCs w:val="22"/>
+              </w:rPr>
+            </w:pPr>
+            <w:r>
+              <w:rPr>
+                <w:szCs w:val="22"/>
+              </w:rPr>
+              <w:t>Tran Duc Huy</w:t>
+            </w:r>
+          </w:p>
+        </w:tc>
+        <w:tc>
+          <w:tcPr>
+            <w:tcW w:w="4680" w:type="dxa"/>
+            <w:shd w:val="clear" w:color="auto" w:fill="auto"/>
+          </w:tcPr>
+          <w:p>
+            <w:pPr>
+              <w:rPr>
+                <w:szCs w:val="22"/>
+              </w:rPr>
+            </w:pPr>
+            <w:r>
+              <w:rPr>
+                <w:szCs w:val="22"/>
+              </w:rPr>
+              <w:t>Ensures implementation of</w:t>
+            </w:r>
+            <w:r>
+              <w:rPr>
+                <w:szCs w:val="22"/>
+              </w:rPr>
+              <w:t xml:space="preserve"> </w:t>
+            </w:r>
+            <w:r>
+              <w:rPr>
+                <w:szCs w:val="22"/>
+              </w:rPr>
+              <w:t>quality activities. Coordinates</w:t>
+            </w:r>
+            <w:r>
+              <w:rPr>
+                <w:szCs w:val="22"/>
+              </w:rPr>
+              <w:t xml:space="preserve"> </w:t>
+            </w:r>
+            <w:r>
+              <w:rPr>
+                <w:szCs w:val="22"/>
+              </w:rPr>
+              <w:t>resolution of issues. Provides</w:t>
+            </w:r>
+            <w:r>
+              <w:rPr>
+                <w:szCs w:val="22"/>
+              </w:rPr>
+              <w:t xml:space="preserve"> </w:t>
+            </w:r>
+            <w:r>
+              <w:rPr>
+                <w:szCs w:val="22"/>
+              </w:rPr>
+              <w:t>regular and timely</w:t>
+            </w:r>
+            <w:r>
+              <w:rPr>
+                <w:szCs w:val="22"/>
+              </w:rPr>
+              <w:t xml:space="preserve"> </w:t>
+            </w:r>
+            <w:r>
+              <w:rPr>
+                <w:szCs w:val="22"/>
+              </w:rPr>
+              <w:t>communications</w:t>
+            </w:r>
+          </w:p>
+        </w:tc>
+      </w:tr>
+      <w:tr>
+        <w:tc>
+          <w:tcPr>
+            <w:tcW w:w="1818" w:type="dxa"/>
+            <w:shd w:val="clear" w:color="auto" w:fill="auto"/>
+          </w:tcPr>
+          <w:p>
+            <w:pPr>
+              <w:rPr>
+                <w:szCs w:val="22"/>
+              </w:rPr>
+            </w:pPr>
+            <w:r>
+              <w:rPr>
+                <w:szCs w:val="22"/>
+              </w:rPr>
+              <w:t>Project Supervisor</w:t>
+            </w:r>
+          </w:p>
+        </w:tc>
+        <w:tc>
+          <w:tcPr>
+            <w:tcW w:w="2520" w:type="dxa"/>
+            <w:shd w:val="clear" w:color="auto" w:fill="auto"/>
+          </w:tcPr>
+          <w:p>
+            <w:pPr>
+              <w:rPr>
+                <w:szCs w:val="22"/>
+              </w:rPr>
+            </w:pPr>
+          </w:p>
+        </w:tc>
+        <w:tc>
+          <w:tcPr>
+            <w:tcW w:w="4680" w:type="dxa"/>
+            <w:shd w:val="clear" w:color="auto" w:fill="auto"/>
+          </w:tcPr>
+          <w:p>
+            <w:pPr>
+              <w:rPr>
+                <w:szCs w:val="22"/>
+              </w:rPr>
+            </w:pPr>
+            <w:r>
+              <w:rPr>
+                <w:szCs w:val="22"/>
+              </w:rPr>
+              <w:t>Monitors implementation of</w:t>
+            </w:r>
+          </w:p>
+          <w:p>
+            <w:pPr>
+              <w:rPr>
+                <w:szCs w:val="22"/>
+              </w:rPr>
+            </w:pPr>
+            <w:r>
+              <w:rPr>
+                <w:szCs w:val="22"/>
+              </w:rPr>
+              <w:t>quality activities. Receives</w:t>
+            </w:r>
+            <w:r>
+              <w:rPr>
+                <w:szCs w:val="22"/>
+              </w:rPr>
+              <w:t xml:space="preserve"> </w:t>
+            </w:r>
+            <w:r>
+              <w:rPr>
+                <w:szCs w:val="22"/>
+              </w:rPr>
+              <w:t>reports on InD project’s quality efforts.</w:t>
+            </w:r>
+            <w:r>
+              <w:rPr>
+                <w:szCs w:val="22"/>
+              </w:rPr>
+              <w:t xml:space="preserve"> </w:t>
+            </w:r>
+            <w:r>
+              <w:rPr>
+                <w:szCs w:val="22"/>
+              </w:rPr>
+              <w:t>Resolves conflict across</w:t>
+            </w:r>
+            <w:r>
+              <w:rPr>
+                <w:szCs w:val="22"/>
+              </w:rPr>
+              <w:t xml:space="preserve"> </w:t>
+            </w:r>
+            <w:r>
+              <w:rPr>
+                <w:szCs w:val="22"/>
+              </w:rPr>
+              <w:t>organizations.</w:t>
+            </w:r>
+          </w:p>
+        </w:tc>
+      </w:tr>
+    </w:tbl>
+    <w:p/>
+    <w:p>
+      <w:pPr>
+        <w:pStyle w:val="Heading1"/>
+      </w:pPr>
+      <w:bookmarkStart w:id="26" w:name="_Toc32005227"/>
+      <w:bookmarkStart w:id="27" w:name="_Toc32006202"/>
+      <w:bookmarkStart w:id="28" w:name="_Toc34762064"/>
+      <w:r>
+        <w:t>Required Documentation</w:t>
+      </w:r>
       <w:bookmarkEnd w:id="26"/>
-    </w:p>
-    <w:p>
-      <w:pPr>
-        <w:pStyle w:val="Heading5"/>
-        <w:numPr>
-          <w:ilvl w:val="4"/>
-          <w:numId w:val="7"/>
-        </w:numPr>
-        <w:ind w:left="1080"/>
-      </w:pPr>
-      <w:r>
-        <w:t>Technical Monitor/Senior Management</w:t>
-      </w:r>
-    </w:p>
-    <w:p>
-      <w:pPr>
-        <w:pStyle w:val="Heading5"/>
-        <w:numPr>
-          <w:ilvl w:val="4"/>
-          <w:numId w:val="7"/>
-        </w:numPr>
-        <w:ind w:left="1080"/>
-      </w:pPr>
-      <w:r>
-        <w:t>Task Leader</w:t>
-      </w:r>
-    </w:p>
-    <w:p>
-      <w:pPr>
-        <w:pStyle w:val="Heading5"/>
-        <w:numPr>
-          <w:ilvl w:val="4"/>
-          <w:numId w:val="7"/>
-        </w:numPr>
-        <w:ind w:left="1080"/>
-      </w:pPr>
-      <w:r>
-        <w:t>Quality Assurance Team</w:t>
-      </w:r>
-    </w:p>
-    <w:p>
-      <w:pPr>
-        <w:pStyle w:val="Heading5"/>
-        <w:numPr>
-          <w:ilvl w:val="4"/>
-          <w:numId w:val="7"/>
-        </w:numPr>
-        <w:ind w:left="1080"/>
-      </w:pPr>
-      <w:r>
-        <w:t>Technical Staff</w:t>
-      </w:r>
-    </w:p>
-    <w:p>
-      <w:pPr>
-        <w:pStyle w:val="Heading1"/>
-      </w:pPr>
-      <w:bookmarkStart w:id="27" w:name="_Toc32005227"/>
-      <w:bookmarkStart w:id="28" w:name="_Toc32006202"/>
-      <w:bookmarkStart w:id="29" w:name="_Toc32006750"/>
-      <w:r>
-        <w:t>Required Documentation</w:t>
-      </w:r>
       <w:bookmarkEnd w:id="27"/>
       <w:bookmarkEnd w:id="28"/>
+    </w:p>
+    <w:p>
+      <w:pPr>
+        <w:jc w:val="both"/>
+        <w:rPr>
+          <w:szCs w:val="22"/>
+        </w:rPr>
+      </w:pPr>
+      <w:r>
+        <w:rPr>
+          <w:szCs w:val="22"/>
+        </w:rPr>
+        <w:t>The InD Project Plan will follow the Waterfall Methodology standard and the Waterfall Project Plan Example. All lifecycle work product standards are documented in the InD Project Plan</w:t>
+      </w:r>
+      <w:r>
+        <w:rPr>
+          <w:szCs w:val="22"/>
+        </w:rPr>
+        <w:t>. They include the following documents:</w:t>
+      </w:r>
+    </w:p>
+    <w:p>
+      <w:pPr>
+        <w:numPr>
+          <w:ilvl w:val="0"/>
+          <w:numId w:val="12"/>
+        </w:numPr>
+        <w:jc w:val="both"/>
+        <w:rPr>
+          <w:szCs w:val="22"/>
+        </w:rPr>
+      </w:pPr>
+      <w:r>
+        <w:rPr>
+          <w:i/>
+          <w:iCs/>
+          <w:color w:val="365F91"/>
+          <w:szCs w:val="22"/>
+        </w:rPr>
+        <w:t>&lt;Document 1&gt;</w:t>
+      </w:r>
+    </w:p>
+    <w:p>
+      <w:pPr>
+        <w:numPr>
+          <w:ilvl w:val="0"/>
+          <w:numId w:val="12"/>
+        </w:numPr>
+        <w:jc w:val="both"/>
+        <w:rPr>
+          <w:szCs w:val="22"/>
+        </w:rPr>
+      </w:pPr>
+      <w:r>
+        <w:rPr>
+          <w:i/>
+          <w:iCs/>
+          <w:color w:val="365F91"/>
+          <w:szCs w:val="22"/>
+        </w:rPr>
+        <w:t>&lt;Document 2&gt;</w:t>
+      </w:r>
+    </w:p>
+    <w:p>
+      <w:pPr>
+        <w:numPr>
+          <w:ilvl w:val="0"/>
+          <w:numId w:val="12"/>
+        </w:numPr>
+        <w:jc w:val="both"/>
+        <w:rPr>
+          <w:szCs w:val="22"/>
+        </w:rPr>
+      </w:pPr>
+      <w:r>
+        <w:rPr>
+          <w:i/>
+          <w:iCs/>
+          <w:color w:val="365F91"/>
+          <w:szCs w:val="22"/>
+        </w:rPr>
+        <w:t>&lt;Document 3&gt;</w:t>
+      </w:r>
+    </w:p>
+    <w:p>
+      <w:pPr>
+        <w:numPr>
+          <w:ilvl w:val="0"/>
+          <w:numId w:val="12"/>
+        </w:numPr>
+        <w:jc w:val="both"/>
+        <w:rPr>
+          <w:szCs w:val="22"/>
+        </w:rPr>
+      </w:pPr>
+      <w:r>
+        <w:rPr>
+          <w:i/>
+          <w:iCs/>
+          <w:color w:val="365F91"/>
+          <w:szCs w:val="22"/>
+        </w:rPr>
+        <w:t>…</w:t>
+      </w:r>
+    </w:p>
+    <w:p>
+      <w:pPr>
+        <w:pStyle w:val="Heading1"/>
+      </w:pPr>
+      <w:bookmarkStart w:id="29" w:name="_Toc32005228"/>
+      <w:bookmarkStart w:id="30" w:name="_Toc32006203"/>
+      <w:bookmarkStart w:id="31" w:name="_Toc34762065"/>
+      <w:r>
+        <w:t>Quality Assurance Procedures</w:t>
+      </w:r>
       <w:bookmarkEnd w:id="29"/>
-    </w:p>
-    <w:p>
-      <w:pPr>
-        <w:pStyle w:val="Heading1"/>
-      </w:pPr>
-      <w:bookmarkStart w:id="30" w:name="_Toc32005228"/>
-      <w:bookmarkStart w:id="31" w:name="_Toc32006203"/>
-      <w:bookmarkStart w:id="32" w:name="_Toc32006751"/>
-      <w:r>
-        <w:t>Quality Assurance Procedures</w:t>
-      </w:r>
       <w:bookmarkEnd w:id="30"/>
       <w:bookmarkEnd w:id="31"/>
-      <w:bookmarkEnd w:id="32"/>
     </w:p>
     <w:p>
       <w:pPr>
         <w:pStyle w:val="Heading3"/>
         <w:ind w:left="360"/>
       </w:pPr>
-      <w:bookmarkStart w:id="33" w:name="_Toc32005229"/>
-      <w:bookmarkStart w:id="34" w:name="_Toc32006204"/>
-      <w:bookmarkStart w:id="35" w:name="_Toc32006752"/>
+      <w:bookmarkStart w:id="32" w:name="_Toc32005229"/>
+      <w:bookmarkStart w:id="33" w:name="_Toc32006204"/>
+      <w:bookmarkStart w:id="34" w:name="_Toc34762066"/>
       <w:r>
         <w:t>Walkthrough Procedure</w:t>
       </w:r>
+      <w:bookmarkEnd w:id="32"/>
       <w:bookmarkEnd w:id="33"/>
       <w:bookmarkEnd w:id="34"/>
-      <w:bookmarkEnd w:id="35"/>
+    </w:p>
+    <w:p>
+      <w:pPr>
+        <w:jc w:val="both"/>
+        <w:rPr>
+          <w:szCs w:val="22"/>
+        </w:rPr>
+      </w:pPr>
+      <w:r>
+        <w:rPr>
+          <w:szCs w:val="22"/>
+        </w:rPr>
+        <w:t>Quality Assurance for this project will include at least one audit of all current draft deliverables and selected work products in each stage of development. The reviews will assure that the established system development and project management processes and procedures are being</w:t>
+      </w:r>
+      <w:r>
+        <w:rPr>
+          <w:szCs w:val="22"/>
+        </w:rPr>
+        <w:t xml:space="preserve"> </w:t>
+      </w:r>
+      <w:r>
+        <w:rPr>
+          <w:szCs w:val="22"/>
+        </w:rPr>
+        <w:t>followed effectively, and exposures and risks to the current Project Plan are identified and addressed.</w:t>
+      </w:r>
     </w:p>
     <w:p>
       <w:pPr>
         <w:pStyle w:val="Heading3"/>
         <w:ind w:left="360"/>
       </w:pPr>
-      <w:bookmarkStart w:id="36" w:name="_Toc32005230"/>
-      <w:bookmarkStart w:id="37" w:name="_Toc32006205"/>
-      <w:bookmarkStart w:id="38" w:name="_Toc32006753"/>
+      <w:bookmarkStart w:id="35" w:name="_Toc32005230"/>
+      <w:bookmarkStart w:id="36" w:name="_Toc32006205"/>
+      <w:bookmarkStart w:id="37" w:name="_Toc34762067"/>
       <w:r>
         <w:t>Review Process</w:t>
       </w:r>
+      <w:bookmarkEnd w:id="35"/>
       <w:bookmarkEnd w:id="36"/>
       <w:bookmarkEnd w:id="37"/>
-      <w:bookmarkEnd w:id="38"/>
     </w:p>
     <w:p>
       <w:pPr>
@@ -2048,23 +3049,93 @@
       <w:r>
         <w:t>Review Procedures</w:t>
       </w:r>
-      <w:bookmarkStart w:id="39" w:name="_GoBack"/>
-      <w:bookmarkEnd w:id="39"/>
-    </w:p>
+    </w:p>
+    <w:p>
+      <w:pPr>
+        <w:jc w:val="both"/>
+        <w:rPr>
+          <w:szCs w:val="22"/>
+        </w:rPr>
+      </w:pPr>
+      <w:r>
+        <w:rPr>
+          <w:szCs w:val="22"/>
+        </w:rPr>
+        <w:t>In-stage reviews, hereinafter referred-to as In-Stage Assessments (ISA), will be performed and documented by the InD Quality Assurance consultant</w:t>
+      </w:r>
+      <w:r>
+        <w:rPr>
+          <w:szCs w:val="22"/>
+        </w:rPr>
+        <w:t>.</w:t>
+      </w:r>
+    </w:p>
+    <w:p>
+      <w:pPr>
+        <w:jc w:val="both"/>
+        <w:rPr>
+          <w:szCs w:val="22"/>
+        </w:rPr>
+      </w:pPr>
+      <w:r>
+        <w:rPr>
+          <w:szCs w:val="22"/>
+        </w:rPr>
+        <w:t xml:space="preserve">After the </w:t>
+      </w:r>
+      <w:r>
+        <w:rPr>
+          <w:szCs w:val="22"/>
+        </w:rPr>
+        <w:t>evaluation</w:t>
+      </w:r>
+      <w:r>
+        <w:rPr>
+          <w:szCs w:val="22"/>
+        </w:rPr>
+        <w:t xml:space="preserve"> process</w:t>
+      </w:r>
+      <w:r>
+        <w:rPr>
+          <w:szCs w:val="22"/>
+        </w:rPr>
+        <w:t xml:space="preserve"> of deliverables</w:t>
+      </w:r>
+      <w:r>
+        <w:rPr>
+          <w:szCs w:val="22"/>
+        </w:rPr>
+        <w:t xml:space="preserve"> is completed</w:t>
+      </w:r>
+      <w:r>
+        <w:rPr>
+          <w:szCs w:val="22"/>
+        </w:rPr>
+        <w:t xml:space="preserve"> and approved, the project will move forward to the next stage of development</w:t>
+      </w:r>
+      <w:r>
+        <w:rPr>
+          <w:szCs w:val="22"/>
+        </w:rPr>
+        <w:t>.</w:t>
+      </w:r>
+    </w:p>
+    <w:p/>
     <w:p>
       <w:pPr>
         <w:pStyle w:val="Heading3"/>
         <w:ind w:left="360"/>
       </w:pPr>
-      <w:bookmarkStart w:id="40" w:name="_Toc32005231"/>
-      <w:bookmarkStart w:id="41" w:name="_Toc32006206"/>
-      <w:bookmarkStart w:id="42" w:name="_Toc32006754"/>
-      <w:r>
+      <w:bookmarkStart w:id="38" w:name="_Toc32005231"/>
+      <w:bookmarkStart w:id="39" w:name="_Toc32006206"/>
+      <w:bookmarkStart w:id="40" w:name="_Toc34762068"/>
+      <w:r>
+        <w:lastRenderedPageBreak/>
         <w:t>Audit Process</w:t>
       </w:r>
+      <w:bookmarkEnd w:id="38"/>
+      <w:bookmarkEnd w:id="39"/>
       <w:bookmarkEnd w:id="40"/>
-      <w:bookmarkEnd w:id="41"/>
-      <w:bookmarkEnd w:id="42"/>
     </w:p>
     <w:p>
       <w:pPr>
@@ -2081,79 +3152,844 @@
     </w:p>
     <w:p>
       <w:pPr>
+        <w:jc w:val="both"/>
+      </w:pPr>
+      <w:r>
+        <w:t xml:space="preserve">Each deliverable and/or selected work product will be audited to make judgements as to the quality and validity of the deliverable or work product. The assessment will include any verification or validation activities performed since the last In-Stage Assessment. The reviewer will document the results of the assessment using the </w:t>
+      </w:r>
+      <w:r>
+        <w:rPr>
+          <w:u w:val="single"/>
+        </w:rPr>
+        <w:t xml:space="preserve">Test </w:t>
+      </w:r>
+      <w:r>
+        <w:rPr>
+          <w:u w:val="single"/>
+        </w:rPr>
+        <w:t>Repor</w:t>
+      </w:r>
+      <w:r>
+        <w:rPr>
+          <w:u w:val="single"/>
+        </w:rPr>
+        <w:t>t</w:t>
+      </w:r>
+      <w:r>
+        <w:t xml:space="preserve">. </w:t>
+      </w:r>
+    </w:p>
+    <w:p>
+      <w:pPr>
         <w:pStyle w:val="Heading3"/>
         <w:ind w:left="360"/>
       </w:pPr>
-      <w:bookmarkStart w:id="43" w:name="_Toc32005232"/>
-      <w:bookmarkStart w:id="44" w:name="_Toc32006207"/>
-      <w:bookmarkStart w:id="45" w:name="_Toc32006755"/>
+      <w:bookmarkStart w:id="41" w:name="_Toc32005232"/>
+      <w:bookmarkStart w:id="42" w:name="_Toc32006207"/>
+      <w:bookmarkStart w:id="43" w:name="_Toc34762069"/>
       <w:r>
         <w:t>Evaluation Process</w:t>
       </w:r>
+      <w:bookmarkEnd w:id="41"/>
+      <w:bookmarkEnd w:id="42"/>
       <w:bookmarkEnd w:id="43"/>
+    </w:p>
+    <w:p>
+      <w:pPr>
+        <w:sectPr>
+          <w:footerReference w:type="default" r:id="rId10"/>
+          <w:pgSz w:w="12240" w:h="15840"/>
+          <w:pgMar w:top="1440" w:right="1800" w:bottom="1440" w:left="1800" w:header="720" w:footer="720" w:gutter="0"/>
+          <w:pgNumType w:start="0"/>
+          <w:cols w:space="720"/>
+          <w:docGrid w:linePitch="360"/>
+        </w:sectPr>
+      </w:pPr>
+    </w:p>
+    <w:p>
+      <w:pPr>
+        <w:pStyle w:val="Heading3"/>
+        <w:numPr>
+          <w:ilvl w:val="0"/>
+          <w:numId w:val="0"/>
+        </w:numPr>
+        <w:jc w:val="right"/>
+        <w:rPr>
+          <w:rFonts w:ascii="Times New Roman" w:hAnsi="Times New Roman"/>
+          <w:b w:val="0"/>
+          <w:bCs w:val="0"/>
+          <w:sz w:val="28"/>
+          <w:szCs w:val="24"/>
+        </w:rPr>
+      </w:pPr>
+      <w:bookmarkStart w:id="44" w:name="_Toc32005233"/>
+      <w:bookmarkStart w:id="45" w:name="_Toc32006208"/>
+      <w:bookmarkStart w:id="46" w:name="_Toc34762070"/>
+      <w:r>
+        <w:rPr>
+          <w:rFonts w:ascii="Times New Roman" w:hAnsi="Times New Roman"/>
+          <w:b w:val="0"/>
+          <w:bCs w:val="0"/>
+          <w:noProof/>
+          <w:sz w:val="28"/>
+          <w:szCs w:val="24"/>
+        </w:rPr>
+        <w:pict w14:anchorId="28BC20B7">
+          <v:shapetype id="_x0000_t32" coordsize="21600,21600" o:spt="32" o:oned="t" path="m,l21600,21600e" filled="f">
+            <v:path arrowok="t" fillok="f" o:connecttype="none"/>
+            <o:lock v:ext="edit" shapetype="t"/>
+          </v:shapetype>
+          <v:shape id="_x0000_s1085" type="#_x0000_t32" style="position:absolute;left:0;text-align:left;margin-left:124.65pt;margin-top:36.8pt;width:0;height:17.4pt;z-index:251661312" o:connectortype="straight"/>
+        </w:pict>
+      </w:r>
+      <w:r>
+        <w:rPr>
+          <w:noProof/>
+        </w:rPr>
+      </w:r>
+      <w:r>
+        <w:rPr>
+          <w:rFonts w:ascii="Times New Roman" w:hAnsi="Times New Roman"/>
+          <w:b w:val="0"/>
+          <w:bCs w:val="0"/>
+          <w:sz w:val="28"/>
+          <w:szCs w:val="24"/>
+        </w:rPr>
+        <w:pict w14:anchorId="276550B9">
+          <v:rect id="_x0000_s1081" style="width:185.9pt;height:110.6pt;visibility:visible;mso-wrap-style:square;mso-width-percent:400;mso-height-percent:200;mso-left-percent:-10001;mso-top-percent:-10001;mso-wrap-distance-left:9pt;mso-wrap-distance-top:3.6pt;mso-wrap-distance-right:9pt;mso-wrap-distance-bottom:3.6pt;mso-position-horizontal:absolute;mso-position-horizontal-relative:char;mso-position-vertical:absolute;mso-position-vertical-relative:line;mso-width-percent:400;mso-height-percent:200;mso-left-percent:-10001;mso-top-percent:-10001;mso-width-relative:margin;mso-height-relative:margin;v-text-anchor:top">
+            <v:textbox style="mso-fit-shape-to-text:t">
+              <w:txbxContent>
+                <w:p>
+                  <w:pPr>
+                    <w:jc w:val="center"/>
+                    <w:rPr>
+                      <w:rFonts w:asciiTheme="minorHAnsi" w:hAnsiTheme="minorHAnsi"/>
+                    </w:rPr>
+                  </w:pPr>
+                  <w:r>
+                    <w:rPr>
+                      <w:rFonts w:asciiTheme="minorHAnsi" w:hAnsiTheme="minorHAnsi"/>
+                    </w:rPr>
+                    <w:t>Schedule assessment date</w:t>
+                  </w:r>
+                </w:p>
+              </w:txbxContent>
+            </v:textbox>
+            <w10:anchorlock/>
+          </v:rect>
+        </w:pict>
+      </w:r>
       <w:bookmarkEnd w:id="44"/>
       <w:bookmarkEnd w:id="45"/>
+      <w:bookmarkEnd w:id="46"/>
+    </w:p>
+    <w:p>
+      <w:pPr>
+        <w:jc w:val="right"/>
+      </w:pPr>
+    </w:p>
+    <w:p>
+      <w:pPr>
+        <w:jc w:val="center"/>
+      </w:pPr>
+      <w:r>
+        <w:t xml:space="preserve">         </w:t>
+      </w:r>
+      <w:r>
+        <w:t xml:space="preserve">  </w:t>
+      </w:r>
+      <w:r>
+        <w:t xml:space="preserve">  </w:t>
+      </w:r>
+      <w:r>
+        <w:t>?</w:t>
+      </w:r>
+    </w:p>
+    <w:p>
+      <w:pPr>
+        <w:jc w:val="center"/>
+      </w:pPr>
+    </w:p>
+    <w:p>
+      <w:pPr>
+        <w:jc w:val="right"/>
+        <w:rPr>
+          <w:b/>
+          <w:bCs/>
+        </w:rPr>
+      </w:pPr>
+      <w:r>
+        <w:rPr>
+          <w:b/>
+          <w:bCs/>
+          <w:noProof/>
+          <w:sz w:val="28"/>
+        </w:rPr>
+        <w:pict w14:anchorId="28BC20B7">
+          <v:shape id="_x0000_s1086" type="#_x0000_t32" style="position:absolute;left:0;text-align:left;margin-left:124.65pt;margin-top:22.4pt;width:0;height:17.4pt;z-index:251662336" o:connectortype="straight"/>
+        </w:pict>
+      </w:r>
+      <w:r>
+        <w:rPr>
+          <w:noProof/>
+        </w:rPr>
+      </w:r>
+      <w:r>
+        <w:rPr>
+          <w:b/>
+          <w:bCs/>
+        </w:rPr>
+        <w:pict w14:anchorId="4C494AFD">
+          <v:rect id="_x0000_s1082" style="width:185.9pt;height:110.6pt;visibility:visible;mso-wrap-style:square;mso-width-percent:400;mso-height-percent:200;mso-left-percent:-10001;mso-top-percent:-10001;mso-wrap-distance-left:9pt;mso-wrap-distance-top:3.6pt;mso-wrap-distance-right:9pt;mso-wrap-distance-bottom:3.6pt;mso-position-horizontal:absolute;mso-position-horizontal-relative:char;mso-position-vertical:absolute;mso-position-vertical-relative:line;mso-width-percent:400;mso-height-percent:200;mso-left-percent:-10001;mso-top-percent:-10001;mso-width-relative:margin;mso-height-relative:margin;v-text-anchor:top">
+            <v:textbox style="mso-fit-shape-to-text:t">
+              <w:txbxContent>
+                <w:p>
+                  <w:pPr>
+                    <w:jc w:val="center"/>
+                    <w:rPr>
+                      <w:rFonts w:asciiTheme="minorHAnsi" w:hAnsiTheme="minorHAnsi"/>
+                    </w:rPr>
+                  </w:pPr>
+                  <w:r>
+                    <w:rPr>
+                      <w:rFonts w:asciiTheme="minorHAnsi" w:hAnsiTheme="minorHAnsi"/>
+                    </w:rPr>
+                    <w:t>Receive Deliverables</w:t>
+                  </w:r>
+                </w:p>
+              </w:txbxContent>
+            </v:textbox>
+            <w10:anchorlock/>
+          </v:rect>
+        </w:pict>
+      </w:r>
+    </w:p>
+    <w:p>
+      <w:pPr>
+        <w:jc w:val="right"/>
+        <w:rPr>
+          <w:b/>
+          <w:bCs/>
+        </w:rPr>
+      </w:pPr>
+    </w:p>
+    <w:p>
+      <w:pPr>
+        <w:jc w:val="center"/>
+      </w:pPr>
+      <w:r>
+        <w:t xml:space="preserve">         </w:t>
+      </w:r>
+      <w:r>
+        <w:t xml:space="preserve">  </w:t>
+      </w:r>
+      <w:r>
+        <w:t xml:space="preserve">  </w:t>
+      </w:r>
+      <w:r>
+        <w:t>?</w:t>
+      </w:r>
+    </w:p>
+    <w:p>
+      <w:pPr>
+        <w:jc w:val="center"/>
+      </w:pPr>
+    </w:p>
+    <w:p>
+      <w:pPr>
+        <w:jc w:val="right"/>
+        <w:rPr>
+          <w:b/>
+          <w:bCs/>
+        </w:rPr>
+      </w:pPr>
+      <w:r>
+        <w:rPr>
+          <w:b/>
+          <w:bCs/>
+          <w:noProof/>
+        </w:rPr>
+        <w:pict w14:anchorId="28BC20B7">
+          <v:shape id="_x0000_s1087" type="#_x0000_t32" style="position:absolute;left:0;text-align:left;margin-left:124.65pt;margin-top:22.25pt;width:0;height:17.4pt;z-index:251663360" o:connectortype="straight"/>
+        </w:pict>
+      </w:r>
+      <w:r>
+        <w:rPr>
+          <w:noProof/>
+        </w:rPr>
+      </w:r>
+      <w:r>
+        <w:rPr>
+          <w:b/>
+          <w:bCs/>
+        </w:rPr>
+        <w:pict w14:anchorId="354FDEBB">
+          <v:rect id="_x0000_s1083" style="width:185.9pt;height:110.6pt;visibility:visible;mso-wrap-style:square;mso-width-percent:400;mso-height-percent:200;mso-left-percent:-10001;mso-top-percent:-10001;mso-wrap-distance-left:9pt;mso-wrap-distance-top:3.6pt;mso-wrap-distance-right:9pt;mso-wrap-distance-bottom:3.6pt;mso-position-horizontal:absolute;mso-position-horizontal-relative:char;mso-position-vertical:absolute;mso-position-vertical-relative:line;mso-width-percent:400;mso-height-percent:200;mso-left-percent:-10001;mso-top-percent:-10001;mso-width-relative:margin;mso-height-relative:margin;v-text-anchor:top">
+            <v:textbox style="mso-fit-shape-to-text:t">
+              <w:txbxContent>
+                <w:p>
+                  <w:pPr>
+                    <w:jc w:val="center"/>
+                    <w:rPr>
+                      <w:rFonts w:asciiTheme="minorHAnsi" w:hAnsiTheme="minorHAnsi"/>
+                    </w:rPr>
+                  </w:pPr>
+                  <w:r>
+                    <w:rPr>
+                      <w:rFonts w:asciiTheme="minorHAnsi" w:hAnsiTheme="minorHAnsi"/>
+                    </w:rPr>
+                    <w:t>Conduct assessment</w:t>
+                  </w:r>
+                </w:p>
+              </w:txbxContent>
+            </v:textbox>
+            <w10:anchorlock/>
+          </v:rect>
+        </w:pict>
+      </w:r>
+    </w:p>
+    <w:p>
+      <w:pPr>
+        <w:jc w:val="right"/>
+        <w:rPr>
+          <w:b/>
+          <w:bCs/>
+        </w:rPr>
+      </w:pPr>
+    </w:p>
+    <w:p>
+      <w:pPr>
+        <w:jc w:val="center"/>
+      </w:pPr>
+      <w:r>
+        <w:t xml:space="preserve">        </w:t>
+      </w:r>
+      <w:r>
+        <w:t xml:space="preserve">  </w:t>
+      </w:r>
+      <w:r>
+        <w:t xml:space="preserve">   </w:t>
+      </w:r>
+      <w:r>
+        <w:t>?</w:t>
+      </w:r>
+    </w:p>
+    <w:p>
+      <w:pPr>
+        <w:jc w:val="center"/>
+      </w:pPr>
+    </w:p>
+    <w:p>
+      <w:pPr>
+        <w:jc w:val="right"/>
+        <w:rPr>
+          <w:b/>
+          <w:bCs/>
+        </w:rPr>
+      </w:pPr>
+      <w:r>
+        <w:rPr>
+          <w:b/>
+          <w:bCs/>
+          <w:noProof/>
+        </w:rPr>
+        <w:pict w14:anchorId="28BC20B7">
+          <v:shape id="_x0000_s1088" type="#_x0000_t32" style="position:absolute;left:0;text-align:left;margin-left:124.65pt;margin-top:22.2pt;width:0;height:17.4pt;z-index:251664384" o:connectortype="straight"/>
+        </w:pict>
+      </w:r>
+      <w:r>
+        <w:rPr>
+          <w:noProof/>
+        </w:rPr>
+      </w:r>
+      <w:r>
+        <w:rPr>
+          <w:b/>
+          <w:bCs/>
+        </w:rPr>
+        <w:pict w14:anchorId="44BFBBF6">
+          <v:rect id="Text Box 2" o:spid="_x0000_s1084" style="width:185.9pt;height:110.6pt;visibility:visible;mso-wrap-style:square;mso-width-percent:400;mso-height-percent:200;mso-left-percent:-10001;mso-top-percent:-10001;mso-wrap-distance-left:9pt;mso-wrap-distance-top:3.6pt;mso-wrap-distance-right:9pt;mso-wrap-distance-bottom:3.6pt;mso-position-horizontal:absolute;mso-position-horizontal-relative:char;mso-position-vertical:absolute;mso-position-vertical-relative:line;mso-width-percent:400;mso-height-percent:200;mso-left-percent:-10001;mso-top-percent:-10001;mso-width-relative:margin;mso-height-relative:margin;v-text-anchor:top">
+            <v:textbox style="mso-fit-shape-to-text:t">
+              <w:txbxContent>
+                <w:p>
+                  <w:pPr>
+                    <w:jc w:val="center"/>
+                    <w:rPr>
+                      <w:rFonts w:asciiTheme="minorHAnsi" w:hAnsiTheme="minorHAnsi"/>
+                    </w:rPr>
+                  </w:pPr>
+                  <w:r>
+                    <w:rPr>
+                      <w:rFonts w:asciiTheme="minorHAnsi" w:hAnsiTheme="minorHAnsi"/>
+                    </w:rPr>
+                    <w:t>Prepare findings</w:t>
+                  </w:r>
+                </w:p>
+              </w:txbxContent>
+            </v:textbox>
+            <w10:anchorlock/>
+          </v:rect>
+        </w:pict>
+      </w:r>
+    </w:p>
+    <w:p/>
+    <w:p>
+      <w:pPr>
+        <w:jc w:val="center"/>
+      </w:pPr>
+      <w:r>
+        <w:t xml:space="preserve">        </w:t>
+      </w:r>
+      <w:r>
+        <w:t xml:space="preserve">  </w:t>
+      </w:r>
+      <w:r>
+        <w:t xml:space="preserve">   </w:t>
+      </w:r>
+      <w:r>
+        <w:t>?</w:t>
+      </w:r>
+    </w:p>
+    <w:p>
+      <w:pPr>
+        <w:jc w:val="center"/>
+      </w:pPr>
+    </w:p>
+    <w:p>
+      <w:pPr>
+        <w:ind w:left="900"/>
+        <w:jc w:val="center"/>
+        <w:rPr>
+          <w:rFonts w:asciiTheme="minorHAnsi" w:hAnsiTheme="minorHAnsi"/>
+          <w:u w:val="single"/>
+        </w:rPr>
+      </w:pPr>
+      <w:r>
+        <w:rPr>
+          <w:rFonts w:asciiTheme="minorHAnsi" w:hAnsiTheme="minorHAnsi"/>
+          <w:u w:val="single"/>
+        </w:rPr>
+        <w:t>To Project Manager</w:t>
+      </w:r>
     </w:p>
     <w:p>
       <w:pPr>
         <w:pStyle w:val="Heading3"/>
         <w:ind w:left="360"/>
       </w:pPr>
-      <w:bookmarkStart w:id="46" w:name="_Toc32005233"/>
-      <w:bookmarkStart w:id="47" w:name="_Toc32006208"/>
-      <w:bookmarkStart w:id="48" w:name="_Toc32006756"/>
-      <w:r>
-        <w:t>Process Improvement</w:t>
-      </w:r>
-      <w:bookmarkEnd w:id="46"/>
+      <w:r>
+        <w:t>Process</w:t>
+      </w:r>
+      <w:r>
+        <w:t xml:space="preserve"> Improvement</w:t>
+      </w:r>
+    </w:p>
+    <w:p/>
+    <w:p>
+      <w:pPr>
+        <w:ind w:left="630"/>
+        <w:jc w:val="center"/>
+      </w:pPr>
+    </w:p>
+    <w:p>
+      <w:r>
+        <w:br w:type="column"/>
+      </w:r>
+    </w:p>
+    <w:p>
+      <w:pPr>
+        <w:numPr>
+          <w:ilvl w:val="0"/>
+          <w:numId w:val="19"/>
+        </w:numPr>
+        <w:ind w:left="360"/>
+        <w:rPr>
+          <w:rFonts w:asciiTheme="minorHAnsi" w:hAnsiTheme="minorHAnsi"/>
+        </w:rPr>
+      </w:pPr>
+      <w:r>
+        <w:rPr>
+          <w:rFonts w:asciiTheme="minorHAnsi" w:hAnsiTheme="minorHAnsi"/>
+        </w:rPr>
+        <w:t>Secure agreement</w:t>
+      </w:r>
+      <w:bookmarkStart w:id="47" w:name="_Toc32005234"/>
+      <w:bookmarkStart w:id="48" w:name="_Toc32006209"/>
+      <w:bookmarkStart w:id="49" w:name="_Toc34762071"/>
+      <w:r>
+        <w:rPr>
+          <w:rFonts w:asciiTheme="minorHAnsi" w:hAnsiTheme="minorHAnsi"/>
+        </w:rPr>
+        <w:t xml:space="preserve"> on assessment date</w:t>
+      </w:r>
+    </w:p>
+    <w:p>
+      <w:pPr>
+        <w:rPr>
+          <w:rFonts w:asciiTheme="minorHAnsi" w:hAnsiTheme="minorHAnsi"/>
+        </w:rPr>
+      </w:pPr>
+    </w:p>
+    <w:p>
+      <w:pPr>
+        <w:rPr>
+          <w:rFonts w:asciiTheme="minorHAnsi" w:hAnsiTheme="minorHAnsi"/>
+        </w:rPr>
+      </w:pPr>
+    </w:p>
+    <w:p>
+      <w:pPr>
+        <w:rPr>
+          <w:rFonts w:asciiTheme="minorHAnsi" w:hAnsiTheme="minorHAnsi"/>
+        </w:rPr>
+      </w:pPr>
+    </w:p>
+    <w:p>
+      <w:pPr>
+        <w:rPr>
+          <w:rFonts w:asciiTheme="minorHAnsi" w:hAnsiTheme="minorHAnsi"/>
+        </w:rPr>
+      </w:pPr>
+    </w:p>
+    <w:p>
+      <w:pPr>
+        <w:numPr>
+          <w:ilvl w:val="0"/>
+          <w:numId w:val="18"/>
+        </w:numPr>
+        <w:ind w:left="360"/>
+        <w:rPr>
+          <w:rFonts w:asciiTheme="minorHAnsi" w:hAnsiTheme="minorHAnsi"/>
+        </w:rPr>
+      </w:pPr>
+      <w:r>
+        <w:rPr>
+          <w:rFonts w:asciiTheme="minorHAnsi" w:hAnsiTheme="minorHAnsi"/>
+        </w:rPr>
+        <w:t>Development</w:t>
+      </w:r>
+      <w:r>
+        <w:rPr>
+          <w:rFonts w:asciiTheme="minorHAnsi" w:hAnsiTheme="minorHAnsi"/>
+        </w:rPr>
+        <w:t xml:space="preserve"> deliverables:</w:t>
+      </w:r>
+    </w:p>
+    <w:p>
+      <w:pPr>
+        <w:numPr>
+          <w:ilvl w:val="0"/>
+          <w:numId w:val="13"/>
+        </w:numPr>
+        <w:rPr>
+          <w:rFonts w:asciiTheme="minorHAnsi" w:hAnsiTheme="minorHAnsi"/>
+        </w:rPr>
+      </w:pPr>
+      <w:r>
+        <w:rPr>
+          <w:rFonts w:asciiTheme="minorHAnsi" w:hAnsiTheme="minorHAnsi"/>
+        </w:rPr>
+        <w:t>Updated project plan</w:t>
+      </w:r>
+    </w:p>
+    <w:p>
+      <w:pPr>
+        <w:numPr>
+          <w:ilvl w:val="0"/>
+          <w:numId w:val="13"/>
+        </w:numPr>
+        <w:rPr>
+          <w:rFonts w:asciiTheme="minorHAnsi" w:hAnsiTheme="minorHAnsi"/>
+        </w:rPr>
+      </w:pPr>
+      <w:r>
+        <w:rPr>
+          <w:rFonts w:asciiTheme="minorHAnsi" w:hAnsiTheme="minorHAnsi"/>
+        </w:rPr>
+        <w:t>Applicable items</w:t>
+      </w:r>
+    </w:p>
+    <w:p>
+      <w:pPr>
+        <w:rPr>
+          <w:rFonts w:asciiTheme="minorHAnsi" w:hAnsiTheme="minorHAnsi"/>
+        </w:rPr>
+      </w:pPr>
+    </w:p>
+    <w:p>
+      <w:pPr>
+        <w:numPr>
+          <w:ilvl w:val="0"/>
+          <w:numId w:val="17"/>
+        </w:numPr>
+        <w:ind w:left="360"/>
+        <w:rPr>
+          <w:rFonts w:asciiTheme="minorHAnsi" w:hAnsiTheme="minorHAnsi"/>
+        </w:rPr>
+      </w:pPr>
+      <w:r>
+        <w:rPr>
+          <w:rFonts w:asciiTheme="minorHAnsi" w:hAnsiTheme="minorHAnsi"/>
+        </w:rPr>
+        <w:t>Audit deliverables</w:t>
+      </w:r>
+      <w:r>
+        <w:rPr>
+          <w:rFonts w:asciiTheme="minorHAnsi" w:hAnsiTheme="minorHAnsi"/>
+        </w:rPr>
+        <w:t>:</w:t>
+      </w:r>
+    </w:p>
+    <w:p>
+      <w:pPr>
+        <w:numPr>
+          <w:ilvl w:val="0"/>
+          <w:numId w:val="14"/>
+        </w:numPr>
+        <w:rPr>
+          <w:rFonts w:asciiTheme="minorHAnsi" w:hAnsiTheme="minorHAnsi"/>
+        </w:rPr>
+      </w:pPr>
+      <w:r>
+        <w:rPr>
+          <w:rFonts w:asciiTheme="minorHAnsi" w:hAnsiTheme="minorHAnsi"/>
+        </w:rPr>
+        <w:t>Review project plan</w:t>
+      </w:r>
+    </w:p>
+    <w:p>
+      <w:pPr>
+        <w:numPr>
+          <w:ilvl w:val="0"/>
+          <w:numId w:val="14"/>
+        </w:numPr>
+        <w:rPr>
+          <w:rFonts w:asciiTheme="minorHAnsi" w:hAnsiTheme="minorHAnsi"/>
+        </w:rPr>
+      </w:pPr>
+      <w:r>
+        <w:rPr>
+          <w:rFonts w:asciiTheme="minorHAnsi" w:hAnsiTheme="minorHAnsi"/>
+        </w:rPr>
+        <w:t>Review items</w:t>
+      </w:r>
+    </w:p>
+    <w:p>
+      <w:pPr>
+        <w:numPr>
+          <w:ilvl w:val="0"/>
+          <w:numId w:val="14"/>
+        </w:numPr>
+        <w:rPr>
+          <w:rFonts w:asciiTheme="minorHAnsi" w:hAnsiTheme="minorHAnsi"/>
+        </w:rPr>
+      </w:pPr>
+      <w:r>
+        <w:rPr>
+          <w:rFonts w:asciiTheme="minorHAnsi" w:hAnsiTheme="minorHAnsi"/>
+        </w:rPr>
+        <w:t>Formulate assessment</w:t>
+      </w:r>
+    </w:p>
+    <w:p>
+      <w:pPr>
+        <w:rPr>
+          <w:rFonts w:asciiTheme="minorHAnsi" w:hAnsiTheme="minorHAnsi"/>
+        </w:rPr>
+      </w:pPr>
+    </w:p>
+    <w:p>
+      <w:pPr>
+        <w:numPr>
+          <w:ilvl w:val="0"/>
+          <w:numId w:val="16"/>
+        </w:numPr>
+        <w:ind w:left="360"/>
+        <w:rPr>
+          <w:rFonts w:asciiTheme="minorHAnsi" w:hAnsiTheme="minorHAnsi"/>
+        </w:rPr>
+      </w:pPr>
+      <w:r>
+        <w:rPr>
+          <w:rFonts w:asciiTheme="minorHAnsi" w:hAnsiTheme="minorHAnsi"/>
+        </w:rPr>
+        <w:t>Assessment of risk to project plan.</w:t>
+      </w:r>
+    </w:p>
+    <w:p>
+      <w:pPr>
+        <w:numPr>
+          <w:ilvl w:val="0"/>
+          <w:numId w:val="16"/>
+        </w:numPr>
+        <w:ind w:left="360"/>
+        <w:rPr>
+          <w:rFonts w:asciiTheme="minorHAnsi" w:hAnsiTheme="minorHAnsi"/>
+        </w:rPr>
+      </w:pPr>
+      <w:r>
+        <w:rPr>
+          <w:rFonts w:asciiTheme="minorHAnsi" w:hAnsiTheme="minorHAnsi"/>
+        </w:rPr>
+        <w:t>List of concerns</w:t>
+      </w:r>
+    </w:p>
+    <w:p>
+      <w:pPr>
+        <w:numPr>
+          <w:ilvl w:val="0"/>
+          <w:numId w:val="16"/>
+        </w:numPr>
+        <w:ind w:left="360"/>
+        <w:rPr>
+          <w:rFonts w:asciiTheme="minorHAnsi" w:hAnsiTheme="minorHAnsi"/>
+        </w:rPr>
+        <w:sectPr>
+          <w:type w:val="continuous"/>
+          <w:pgSz w:w="12240" w:h="15840"/>
+          <w:pgMar w:top="1440" w:right="1800" w:bottom="1440" w:left="1800" w:header="720" w:footer="720" w:gutter="0"/>
+          <w:pgNumType w:start="0"/>
+          <w:cols w:num="2" w:space="180"/>
+          <w:docGrid w:linePitch="360"/>
+        </w:sectPr>
+      </w:pPr>
+      <w:r>
+        <w:rPr>
+          <w:rFonts w:asciiTheme="minorHAnsi" w:hAnsiTheme="minorHAnsi"/>
+        </w:rPr>
+        <w:t>Recommendations</w:t>
+      </w:r>
+    </w:p>
+    <w:p>
+      <w:pPr>
+        <w:pStyle w:val="Heading1"/>
+      </w:pPr>
+      <w:r>
+        <w:t>Problem Reporting Procedures</w:t>
+      </w:r>
       <w:bookmarkEnd w:id="47"/>
       <w:bookmarkEnd w:id="48"/>
-    </w:p>
-    <w:p>
-      <w:pPr>
-        <w:pStyle w:val="Heading1"/>
-      </w:pPr>
-      <w:bookmarkStart w:id="49" w:name="_Toc32005234"/>
-      <w:bookmarkStart w:id="50" w:name="_Toc32006209"/>
-      <w:bookmarkStart w:id="51" w:name="_Toc32006757"/>
-      <w:r>
-        <w:t>Problem Reporting Procedures</w:t>
-      </w:r>
       <w:bookmarkEnd w:id="49"/>
+    </w:p>
+    <w:p>
+      <w:pPr>
+        <w:pStyle w:val="Heading3"/>
+        <w:ind w:left="360"/>
+      </w:pPr>
+      <w:bookmarkStart w:id="50" w:name="_Toc32005235"/>
+      <w:bookmarkStart w:id="51" w:name="_Toc32006210"/>
+      <w:bookmarkStart w:id="52" w:name="_Toc34762072"/>
+      <w:r>
+        <w:t>Noncompliance Reporting Procedures</w:t>
+      </w:r>
       <w:bookmarkEnd w:id="50"/>
       <w:bookmarkEnd w:id="51"/>
-    </w:p>
-    <w:p>
-      <w:pPr>
-        <w:pStyle w:val="Heading3"/>
-        <w:ind w:left="360"/>
-      </w:pPr>
-      <w:bookmarkStart w:id="52" w:name="_Toc32005235"/>
-      <w:bookmarkStart w:id="53" w:name="_Toc32006210"/>
-      <w:bookmarkStart w:id="54" w:name="_Toc32006758"/>
-      <w:r>
-        <w:t>Noncompliance Reporting Procedures</w:t>
-      </w:r>
       <w:bookmarkEnd w:id="52"/>
+    </w:p>
+    <w:p>
+      <w:pPr>
+        <w:jc w:val="both"/>
+      </w:pPr>
+      <w:r>
+        <w:t>An issue will be logged</w:t>
+      </w:r>
+      <w:r>
+        <w:t xml:space="preserve"> into the </w:t>
+      </w:r>
+      <w:r>
+        <w:rPr>
+          <w:u w:val="single"/>
+        </w:rPr>
+        <w:t>Test Report</w:t>
+      </w:r>
+      <w:r>
+        <w:t xml:space="preserve"> if there is a problem without a visible plan for resolution. Once a list of issues has been compiled, it will be reviewed with the project manager to see if any new or additional information might mitigate or eliminate any of them. Remaining issues must be addressed with an action plan from the project manager</w:t>
+      </w:r>
+      <w:r>
+        <w:t>.</w:t>
+      </w:r>
+    </w:p>
+    <w:p>
+      <w:pPr>
+        <w:pStyle w:val="Heading1"/>
+      </w:pPr>
+      <w:bookmarkStart w:id="53" w:name="_Toc32005236"/>
+      <w:bookmarkStart w:id="54" w:name="_Toc32006211"/>
+      <w:bookmarkStart w:id="55" w:name="_Toc34762073"/>
+      <w:r>
+        <w:br w:type="page"/>
+      </w:r>
+      <w:r>
+        <w:lastRenderedPageBreak/>
+        <w:t>Quality Assurance Met</w:t>
+      </w:r>
+      <w:bookmarkStart w:id="56" w:name="_GoBack"/>
+      <w:bookmarkEnd w:id="56"/>
+      <w:r>
+        <w:t>rics</w:t>
+      </w:r>
       <w:bookmarkEnd w:id="53"/>
       <w:bookmarkEnd w:id="54"/>
-    </w:p>
-    <w:p>
-      <w:pPr>
-        <w:pStyle w:val="Heading1"/>
-      </w:pPr>
-      <w:bookmarkStart w:id="55" w:name="_Toc32005236"/>
-      <w:bookmarkStart w:id="56" w:name="_Toc32006211"/>
-      <w:bookmarkStart w:id="57" w:name="_Toc32006759"/>
-      <w:r>
-        <w:t>Quality Assurance Metrics</w:t>
-      </w:r>
       <w:bookmarkEnd w:id="55"/>
-      <w:bookmarkEnd w:id="56"/>
-      <w:bookmarkEnd w:id="57"/>
+    </w:p>
+    <w:p>
+      <w:r>
+        <w:t>An Approved deliverable is:</w:t>
+      </w:r>
+    </w:p>
+    <w:p>
+      <w:pPr>
+        <w:numPr>
+          <w:ilvl w:val="0"/>
+          <w:numId w:val="20"/>
+        </w:numPr>
+        <w:rPr>
+          <w:color w:val="95B3D7" w:themeColor="accent1" w:themeTint="99"/>
+        </w:rPr>
+      </w:pPr>
+      <w:r>
+        <w:rPr>
+          <w:color w:val="95B3D7" w:themeColor="accent1" w:themeTint="99"/>
+        </w:rPr>
+        <w:t>…</w:t>
+      </w:r>
+    </w:p>
+    <w:p>
+      <w:pPr>
+        <w:numPr>
+          <w:ilvl w:val="0"/>
+          <w:numId w:val="20"/>
+        </w:numPr>
+        <w:rPr>
+          <w:color w:val="95B3D7" w:themeColor="accent1" w:themeTint="99"/>
+        </w:rPr>
+      </w:pPr>
+      <w:r>
+        <w:rPr>
+          <w:color w:val="95B3D7" w:themeColor="accent1" w:themeTint="99"/>
+        </w:rPr>
+        <w:t>…</w:t>
+      </w:r>
+    </w:p>
+    <w:p>
+      <w:pPr>
+        <w:numPr>
+          <w:ilvl w:val="0"/>
+          <w:numId w:val="20"/>
+        </w:numPr>
+        <w:rPr>
+          <w:color w:val="95B3D7" w:themeColor="accent1" w:themeTint="99"/>
+        </w:rPr>
+      </w:pPr>
+      <w:r>
+        <w:rPr>
+          <w:color w:val="95B3D7" w:themeColor="accent1" w:themeTint="99"/>
+        </w:rPr>
+        <w:t>…</w:t>
+      </w:r>
     </w:p>
     <w:sectPr>
-      <w:footerReference w:type="default" r:id="rId10"/>
+      <w:type w:val="continuous"/>
       <w:pgSz w:w="12240" w:h="15840"/>
       <w:pgMar w:top="1440" w:right="1800" w:bottom="1440" w:left="1800" w:header="720" w:footer="720" w:gutter="0"/>
       <w:pgNumType w:start="0"/>
@@ -2200,7 +4036,7 @@
             <v:path gradientshapeok="t" o:connecttype="rect"/>
           </v:shapetype>
           <v:shape id="Text Box 25" o:spid="_x0000_s2055" type="#_x0000_t202" style="position:absolute;left:10803;top:14982;width:659;height:288;visibility:visible;mso-wrap-style:square;v-text-anchor:top" o:gfxdata="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" filled="f" stroked="f">
-            <v:textbox inset="0,0,0,0">
+            <v:textbox style="mso-next-textbox:#Text Box 25" inset="0,0,0,0">
               <w:txbxContent>
                 <w:p>
                   <w:pPr>
@@ -2287,7 +4123,7 @@
       <w:lvlText w:val="%1)"/>
       <w:lvlJc w:val="left"/>
       <w:pPr>
-        <w:ind w:left="360" w:hanging="360"/>
+        <w:ind w:left="900" w:hanging="360"/>
       </w:pPr>
     </w:lvl>
     <w:lvl w:ilvl="1">
@@ -2296,7 +4132,7 @@
       <w:lvlText w:val="%2)"/>
       <w:lvlJc w:val="left"/>
       <w:pPr>
-        <w:ind w:left="720" w:hanging="360"/>
+        <w:ind w:left="1260" w:hanging="360"/>
       </w:pPr>
     </w:lvl>
     <w:lvl w:ilvl="2">
@@ -2305,7 +4141,7 @@
       <w:lvlText w:val="%3)"/>
       <w:lvlJc w:val="left"/>
       <w:pPr>
-        <w:ind w:left="1080" w:hanging="360"/>
+        <w:ind w:left="1620" w:hanging="360"/>
       </w:pPr>
     </w:lvl>
     <w:lvl w:ilvl="3">
@@ -2314,7 +4150,7 @@
       <w:lvlText w:val="(%4)"/>
       <w:lvlJc w:val="left"/>
       <w:pPr>
-        <w:ind w:left="1440" w:hanging="360"/>
+        <w:ind w:left="1980" w:hanging="360"/>
       </w:pPr>
     </w:lvl>
     <w:lvl w:ilvl="4">
@@ -2323,7 +4159,7 @@
       <w:lvlText w:val="(%5)"/>
       <w:lvlJc w:val="left"/>
       <w:pPr>
-        <w:ind w:left="1800" w:hanging="360"/>
+        <w:ind w:left="2340" w:hanging="360"/>
       </w:pPr>
     </w:lvl>
     <w:lvl w:ilvl="5">
@@ -2332,7 +4168,7 @@
       <w:lvlText w:val="(%6)"/>
       <w:lvlJc w:val="left"/>
       <w:pPr>
-        <w:ind w:left="2160" w:hanging="360"/>
+        <w:ind w:left="2700" w:hanging="360"/>
       </w:pPr>
     </w:lvl>
     <w:lvl w:ilvl="6">
@@ -2341,7 +4177,7 @@
       <w:lvlText w:val="%7."/>
       <w:lvlJc w:val="left"/>
       <w:pPr>
-        <w:ind w:left="2520" w:hanging="360"/>
+        <w:ind w:left="3060" w:hanging="360"/>
       </w:pPr>
     </w:lvl>
     <w:lvl w:ilvl="7">
@@ -2350,7 +4186,7 @@
       <w:lvlText w:val="%8."/>
       <w:lvlJc w:val="left"/>
       <w:pPr>
-        <w:ind w:left="2880" w:hanging="360"/>
+        <w:ind w:left="3420" w:hanging="360"/>
       </w:pPr>
     </w:lvl>
     <w:lvl w:ilvl="8">
@@ -2359,11 +4195,237 @@
       <w:lvlText w:val="%9."/>
       <w:lvlJc w:val="left"/>
       <w:pPr>
-        <w:ind w:left="3240" w:hanging="360"/>
+        <w:ind w:left="3780" w:hanging="360"/>
       </w:pPr>
     </w:lvl>
   </w:abstractNum>
   <w:abstractNum w:abstractNumId="1" w15:restartNumberingAfterBreak="0">
+    <w:nsid w:val="0CCF1DCA"/>
+    <w:multiLevelType w:val="hybridMultilevel"/>
+    <w:tmpl w:val="168C776C"/>
+    <w:lvl w:ilvl="0" w:tplc="04090001">
+      <w:start w:val="1"/>
+      <w:numFmt w:val="bullet"/>
+      <w:lvlText w:val=""/>
+      <w:lvlJc w:val="left"/>
+      <w:pPr>
+        <w:ind w:left="720" w:hanging="360"/>
+      </w:pPr>
+      <w:rPr>
+        <w:rFonts w:ascii="Symbol" w:hAnsi="Symbol" w:hint="default"/>
+      </w:rPr>
+    </w:lvl>
+    <w:lvl w:ilvl="1" w:tplc="04090003" w:tentative="1">
+      <w:start w:val="1"/>
+      <w:numFmt w:val="bullet"/>
+      <w:lvlText w:val="o"/>
+      <w:lvlJc w:val="left"/>
+      <w:pPr>
+        <w:ind w:left="1440" w:hanging="360"/>
+      </w:pPr>
+      <w:rPr>
+        <w:rFonts w:ascii="Courier New" w:hAnsi="Courier New" w:cs="Courier New" w:hint="default"/>
+      </w:rPr>
+    </w:lvl>
+    <w:lvl w:ilvl="2" w:tplc="04090005" w:tentative="1">
+      <w:start w:val="1"/>
+      <w:numFmt w:val="bullet"/>
+      <w:lvlText w:val=""/>
+      <w:lvlJc w:val="left"/>
+      <w:pPr>
+        <w:ind w:left="2160" w:hanging="360"/>
+      </w:pPr>
+      <w:rPr>
+        <w:rFonts w:ascii="Wingdings" w:hAnsi="Wingdings" w:hint="default"/>
+      </w:rPr>
+    </w:lvl>
+    <w:lvl w:ilvl="3" w:tplc="04090001" w:tentative="1">
+      <w:start w:val="1"/>
+      <w:numFmt w:val="bullet"/>
+      <w:lvlText w:val=""/>
+      <w:lvlJc w:val="left"/>
+      <w:pPr>
+        <w:ind w:left="2880" w:hanging="360"/>
+      </w:pPr>
+      <w:rPr>
+        <w:rFonts w:ascii="Symbol" w:hAnsi="Symbol" w:hint="default"/>
+      </w:rPr>
+    </w:lvl>
+    <w:lvl w:ilvl="4" w:tplc="04090003" w:tentative="1">
+      <w:start w:val="1"/>
+      <w:numFmt w:val="bullet"/>
+      <w:lvlText w:val="o"/>
+      <w:lvlJc w:val="left"/>
+      <w:pPr>
+        <w:ind w:left="3600" w:hanging="360"/>
+      </w:pPr>
+      <w:rPr>
+        <w:rFonts w:ascii="Courier New" w:hAnsi="Courier New" w:cs="Courier New" w:hint="default"/>
+      </w:rPr>
+    </w:lvl>
+    <w:lvl w:ilvl="5" w:tplc="04090005" w:tentative="1">
+      <w:start w:val="1"/>
+      <w:numFmt w:val="bullet"/>
+      <w:lvlText w:val=""/>
+      <w:lvlJc w:val="left"/>
+      <w:pPr>
+        <w:ind w:left="4320" w:hanging="360"/>
+      </w:pPr>
+      <w:rPr>
+        <w:rFonts w:ascii="Wingdings" w:hAnsi="Wingdings" w:hint="default"/>
+      </w:rPr>
+    </w:lvl>
+    <w:lvl w:ilvl="6" w:tplc="04090001" w:tentative="1">
+      <w:start w:val="1"/>
+      <w:numFmt w:val="bullet"/>
+      <w:lvlText w:val=""/>
+      <w:lvlJc w:val="left"/>
+      <w:pPr>
+        <w:ind w:left="5040" w:hanging="360"/>
+      </w:pPr>
+      <w:rPr>
+        <w:rFonts w:ascii="Symbol" w:hAnsi="Symbol" w:hint="default"/>
+      </w:rPr>
+    </w:lvl>
+    <w:lvl w:ilvl="7" w:tplc="04090003" w:tentative="1">
+      <w:start w:val="1"/>
+      <w:numFmt w:val="bullet"/>
+      <w:lvlText w:val="o"/>
+      <w:lvlJc w:val="left"/>
+      <w:pPr>
+        <w:ind w:left="5760" w:hanging="360"/>
+      </w:pPr>
+      <w:rPr>
+        <w:rFonts w:ascii="Courier New" w:hAnsi="Courier New" w:cs="Courier New" w:hint="default"/>
+      </w:rPr>
+    </w:lvl>
+    <w:lvl w:ilvl="8" w:tplc="04090005" w:tentative="1">
+      <w:start w:val="1"/>
+      <w:numFmt w:val="bullet"/>
+      <w:lvlText w:val=""/>
+      <w:lvlJc w:val="left"/>
+      <w:pPr>
+        <w:ind w:left="6480" w:hanging="360"/>
+      </w:pPr>
+      <w:rPr>
+        <w:rFonts w:ascii="Wingdings" w:hAnsi="Wingdings" w:hint="default"/>
+      </w:rPr>
+    </w:lvl>
+  </w:abstractNum>
+  <w:abstractNum w:abstractNumId="2" w15:restartNumberingAfterBreak="0">
+    <w:nsid w:val="14617648"/>
+    <w:multiLevelType w:val="hybridMultilevel"/>
+    <w:tmpl w:val="E8022338"/>
+    <w:lvl w:ilvl="0" w:tplc="0409000B">
+      <w:start w:val="1"/>
+      <w:numFmt w:val="bullet"/>
+      <w:lvlText w:val=""/>
+      <w:lvlJc w:val="left"/>
+      <w:pPr>
+        <w:ind w:left="720" w:hanging="360"/>
+      </w:pPr>
+      <w:rPr>
+        <w:rFonts w:ascii="Wingdings" w:hAnsi="Wingdings" w:hint="default"/>
+      </w:rPr>
+    </w:lvl>
+    <w:lvl w:ilvl="1" w:tplc="04090003" w:tentative="1">
+      <w:start w:val="1"/>
+      <w:numFmt w:val="bullet"/>
+      <w:lvlText w:val="o"/>
+      <w:lvlJc w:val="left"/>
+      <w:pPr>
+        <w:ind w:left="1440" w:hanging="360"/>
+      </w:pPr>
+      <w:rPr>
+        <w:rFonts w:ascii="Courier New" w:hAnsi="Courier New" w:cs="Courier New" w:hint="default"/>
+      </w:rPr>
+    </w:lvl>
+    <w:lvl w:ilvl="2" w:tplc="04090005" w:tentative="1">
+      <w:start w:val="1"/>
+      <w:numFmt w:val="bullet"/>
+      <w:lvlText w:val=""/>
+      <w:lvlJc w:val="left"/>
+      <w:pPr>
+        <w:ind w:left="2160" w:hanging="360"/>
+      </w:pPr>
+      <w:rPr>
+        <w:rFonts w:ascii="Wingdings" w:hAnsi="Wingdings" w:hint="default"/>
+      </w:rPr>
+    </w:lvl>
+    <w:lvl w:ilvl="3" w:tplc="04090001" w:tentative="1">
+      <w:start w:val="1"/>
+      <w:numFmt w:val="bullet"/>
+      <w:lvlText w:val=""/>
+      <w:lvlJc w:val="left"/>
+      <w:pPr>
+        <w:ind w:left="2880" w:hanging="360"/>
+      </w:pPr>
+      <w:rPr>
+        <w:rFonts w:ascii="Symbol" w:hAnsi="Symbol" w:hint="default"/>
+      </w:rPr>
+    </w:lvl>
+    <w:lvl w:ilvl="4" w:tplc="04090003" w:tentative="1">
+      <w:start w:val="1"/>
+      <w:numFmt w:val="bullet"/>
+      <w:lvlText w:val="o"/>
+      <w:lvlJc w:val="left"/>
+      <w:pPr>
+        <w:ind w:left="3600" w:hanging="360"/>
+      </w:pPr>
+      <w:rPr>
+        <w:rFonts w:ascii="Courier New" w:hAnsi="Courier New" w:cs="Courier New" w:hint="default"/>
+      </w:rPr>
+    </w:lvl>
+    <w:lvl w:ilvl="5" w:tplc="04090005" w:tentative="1">
+      <w:start w:val="1"/>
+      <w:numFmt w:val="bullet"/>
+      <w:lvlText w:val=""/>
+      <w:lvlJc w:val="left"/>
+      <w:pPr>
+        <w:ind w:left="4320" w:hanging="360"/>
+      </w:pPr>
+      <w:rPr>
+        <w:rFonts w:ascii="Wingdings" w:hAnsi="Wingdings" w:hint="default"/>
+      </w:rPr>
+    </w:lvl>
+    <w:lvl w:ilvl="6" w:tplc="04090001" w:tentative="1">
+      <w:start w:val="1"/>
+      <w:numFmt w:val="bullet"/>
+      <w:lvlText w:val=""/>
+      <w:lvlJc w:val="left"/>
+      <w:pPr>
+        <w:ind w:left="5040" w:hanging="360"/>
+      </w:pPr>
+      <w:rPr>
+        <w:rFonts w:ascii="Symbol" w:hAnsi="Symbol" w:hint="default"/>
+      </w:rPr>
+    </w:lvl>
+    <w:lvl w:ilvl="7" w:tplc="04090003" w:tentative="1">
+      <w:start w:val="1"/>
+      <w:numFmt w:val="bullet"/>
+      <w:lvlText w:val="o"/>
+      <w:lvlJc w:val="left"/>
+      <w:pPr>
+        <w:ind w:left="5760" w:hanging="360"/>
+      </w:pPr>
+      <w:rPr>
+        <w:rFonts w:ascii="Courier New" w:hAnsi="Courier New" w:cs="Courier New" w:hint="default"/>
+      </w:rPr>
+    </w:lvl>
+    <w:lvl w:ilvl="8" w:tplc="04090005" w:tentative="1">
+      <w:start w:val="1"/>
+      <w:numFmt w:val="bullet"/>
+      <w:lvlText w:val=""/>
+      <w:lvlJc w:val="left"/>
+      <w:pPr>
+        <w:ind w:left="6480" w:hanging="360"/>
+      </w:pPr>
+      <w:rPr>
+        <w:rFonts w:ascii="Wingdings" w:hAnsi="Wingdings" w:hint="default"/>
+      </w:rPr>
+    </w:lvl>
+  </w:abstractNum>
+  <w:abstractNum w:abstractNumId="3" w15:restartNumberingAfterBreak="0">
     <w:nsid w:val="14966524"/>
     <w:multiLevelType w:val="multilevel"/>
     <w:tmpl w:val="0409001D"/>
@@ -2449,7 +4511,233 @@
       </w:pPr>
     </w:lvl>
   </w:abstractNum>
-  <w:abstractNum w:abstractNumId="2" w15:restartNumberingAfterBreak="0">
+  <w:abstractNum w:abstractNumId="4" w15:restartNumberingAfterBreak="0">
+    <w:nsid w:val="158A06F3"/>
+    <w:multiLevelType w:val="hybridMultilevel"/>
+    <w:tmpl w:val="9490FF9C"/>
+    <w:lvl w:ilvl="0" w:tplc="0409000B">
+      <w:start w:val="1"/>
+      <w:numFmt w:val="bullet"/>
+      <w:lvlText w:val=""/>
+      <w:lvlJc w:val="left"/>
+      <w:pPr>
+        <w:ind w:left="720" w:hanging="360"/>
+      </w:pPr>
+      <w:rPr>
+        <w:rFonts w:ascii="Wingdings" w:hAnsi="Wingdings" w:hint="default"/>
+      </w:rPr>
+    </w:lvl>
+    <w:lvl w:ilvl="1" w:tplc="04090003" w:tentative="1">
+      <w:start w:val="1"/>
+      <w:numFmt w:val="bullet"/>
+      <w:lvlText w:val="o"/>
+      <w:lvlJc w:val="left"/>
+      <w:pPr>
+        <w:ind w:left="1440" w:hanging="360"/>
+      </w:pPr>
+      <w:rPr>
+        <w:rFonts w:ascii="Courier New" w:hAnsi="Courier New" w:cs="Courier New" w:hint="default"/>
+      </w:rPr>
+    </w:lvl>
+    <w:lvl w:ilvl="2" w:tplc="04090005" w:tentative="1">
+      <w:start w:val="1"/>
+      <w:numFmt w:val="bullet"/>
+      <w:lvlText w:val=""/>
+      <w:lvlJc w:val="left"/>
+      <w:pPr>
+        <w:ind w:left="2160" w:hanging="360"/>
+      </w:pPr>
+      <w:rPr>
+        <w:rFonts w:ascii="Wingdings" w:hAnsi="Wingdings" w:hint="default"/>
+      </w:rPr>
+    </w:lvl>
+    <w:lvl w:ilvl="3" w:tplc="04090001" w:tentative="1">
+      <w:start w:val="1"/>
+      <w:numFmt w:val="bullet"/>
+      <w:lvlText w:val=""/>
+      <w:lvlJc w:val="left"/>
+      <w:pPr>
+        <w:ind w:left="2880" w:hanging="360"/>
+      </w:pPr>
+      <w:rPr>
+        <w:rFonts w:ascii="Symbol" w:hAnsi="Symbol" w:hint="default"/>
+      </w:rPr>
+    </w:lvl>
+    <w:lvl w:ilvl="4" w:tplc="04090003" w:tentative="1">
+      <w:start w:val="1"/>
+      <w:numFmt w:val="bullet"/>
+      <w:lvlText w:val="o"/>
+      <w:lvlJc w:val="left"/>
+      <w:pPr>
+        <w:ind w:left="3600" w:hanging="360"/>
+      </w:pPr>
+      <w:rPr>
+        <w:rFonts w:ascii="Courier New" w:hAnsi="Courier New" w:cs="Courier New" w:hint="default"/>
+      </w:rPr>
+    </w:lvl>
+    <w:lvl w:ilvl="5" w:tplc="04090005" w:tentative="1">
+      <w:start w:val="1"/>
+      <w:numFmt w:val="bullet"/>
+      <w:lvlText w:val=""/>
+      <w:lvlJc w:val="left"/>
+      <w:pPr>
+        <w:ind w:left="4320" w:hanging="360"/>
+      </w:pPr>
+      <w:rPr>
+        <w:rFonts w:ascii="Wingdings" w:hAnsi="Wingdings" w:hint="default"/>
+      </w:rPr>
+    </w:lvl>
+    <w:lvl w:ilvl="6" w:tplc="04090001" w:tentative="1">
+      <w:start w:val="1"/>
+      <w:numFmt w:val="bullet"/>
+      <w:lvlText w:val=""/>
+      <w:lvlJc w:val="left"/>
+      <w:pPr>
+        <w:ind w:left="5040" w:hanging="360"/>
+      </w:pPr>
+      <w:rPr>
+        <w:rFonts w:ascii="Symbol" w:hAnsi="Symbol" w:hint="default"/>
+      </w:rPr>
+    </w:lvl>
+    <w:lvl w:ilvl="7" w:tplc="04090003" w:tentative="1">
+      <w:start w:val="1"/>
+      <w:numFmt w:val="bullet"/>
+      <w:lvlText w:val="o"/>
+      <w:lvlJc w:val="left"/>
+      <w:pPr>
+        <w:ind w:left="5760" w:hanging="360"/>
+      </w:pPr>
+      <w:rPr>
+        <w:rFonts w:ascii="Courier New" w:hAnsi="Courier New" w:cs="Courier New" w:hint="default"/>
+      </w:rPr>
+    </w:lvl>
+    <w:lvl w:ilvl="8" w:tplc="04090005" w:tentative="1">
+      <w:start w:val="1"/>
+      <w:numFmt w:val="bullet"/>
+      <w:lvlText w:val=""/>
+      <w:lvlJc w:val="left"/>
+      <w:pPr>
+        <w:ind w:left="6480" w:hanging="360"/>
+      </w:pPr>
+      <w:rPr>
+        <w:rFonts w:ascii="Wingdings" w:hAnsi="Wingdings" w:hint="default"/>
+      </w:rPr>
+    </w:lvl>
+  </w:abstractNum>
+  <w:abstractNum w:abstractNumId="5" w15:restartNumberingAfterBreak="0">
+    <w:nsid w:val="17E268A4"/>
+    <w:multiLevelType w:val="hybridMultilevel"/>
+    <w:tmpl w:val="74E4A8B2"/>
+    <w:lvl w:ilvl="0" w:tplc="0409000D">
+      <w:start w:val="1"/>
+      <w:numFmt w:val="bullet"/>
+      <w:lvlText w:val=""/>
+      <w:lvlJc w:val="left"/>
+      <w:pPr>
+        <w:ind w:left="720" w:hanging="360"/>
+      </w:pPr>
+      <w:rPr>
+        <w:rFonts w:ascii="Wingdings" w:hAnsi="Wingdings" w:hint="default"/>
+      </w:rPr>
+    </w:lvl>
+    <w:lvl w:ilvl="1" w:tplc="04090003" w:tentative="1">
+      <w:start w:val="1"/>
+      <w:numFmt w:val="bullet"/>
+      <w:lvlText w:val="o"/>
+      <w:lvlJc w:val="left"/>
+      <w:pPr>
+        <w:ind w:left="1440" w:hanging="360"/>
+      </w:pPr>
+      <w:rPr>
+        <w:rFonts w:ascii="Courier New" w:hAnsi="Courier New" w:cs="Courier New" w:hint="default"/>
+      </w:rPr>
+    </w:lvl>
+    <w:lvl w:ilvl="2" w:tplc="04090005" w:tentative="1">
+      <w:start w:val="1"/>
+      <w:numFmt w:val="bullet"/>
+      <w:lvlText w:val=""/>
+      <w:lvlJc w:val="left"/>
+      <w:pPr>
+        <w:ind w:left="2160" w:hanging="360"/>
+      </w:pPr>
+      <w:rPr>
+        <w:rFonts w:ascii="Wingdings" w:hAnsi="Wingdings" w:hint="default"/>
+      </w:rPr>
+    </w:lvl>
+    <w:lvl w:ilvl="3" w:tplc="04090001" w:tentative="1">
+      <w:start w:val="1"/>
+      <w:numFmt w:val="bullet"/>
+      <w:lvlText w:val=""/>
+      <w:lvlJc w:val="left"/>
+      <w:pPr>
+        <w:ind w:left="2880" w:hanging="360"/>
+      </w:pPr>
+      <w:rPr>
+        <w:rFonts w:ascii="Symbol" w:hAnsi="Symbol" w:hint="default"/>
+      </w:rPr>
+    </w:lvl>
+    <w:lvl w:ilvl="4" w:tplc="04090003" w:tentative="1">
+      <w:start w:val="1"/>
+      <w:numFmt w:val="bullet"/>
+      <w:lvlText w:val="o"/>
+      <w:lvlJc w:val="left"/>
+      <w:pPr>
+        <w:ind w:left="3600" w:hanging="360"/>
+      </w:pPr>
+      <w:rPr>
+        <w:rFonts w:ascii="Courier New" w:hAnsi="Courier New" w:cs="Courier New" w:hint="default"/>
+      </w:rPr>
+    </w:lvl>
+    <w:lvl w:ilvl="5" w:tplc="04090005" w:tentative="1">
+      <w:start w:val="1"/>
+      <w:numFmt w:val="bullet"/>
+      <w:lvlText w:val=""/>
+      <w:lvlJc w:val="left"/>
+      <w:pPr>
+        <w:ind w:left="4320" w:hanging="360"/>
+      </w:pPr>
+      <w:rPr>
+        <w:rFonts w:ascii="Wingdings" w:hAnsi="Wingdings" w:hint="default"/>
+      </w:rPr>
+    </w:lvl>
+    <w:lvl w:ilvl="6" w:tplc="04090001" w:tentative="1">
+      <w:start w:val="1"/>
+      <w:numFmt w:val="bullet"/>
+      <w:lvlText w:val=""/>
+      <w:lvlJc w:val="left"/>
+      <w:pPr>
+        <w:ind w:left="5040" w:hanging="360"/>
+      </w:pPr>
+      <w:rPr>
+        <w:rFonts w:ascii="Symbol" w:hAnsi="Symbol" w:hint="default"/>
+      </w:rPr>
+    </w:lvl>
+    <w:lvl w:ilvl="7" w:tplc="04090003" w:tentative="1">
+      <w:start w:val="1"/>
+      <w:numFmt w:val="bullet"/>
+      <w:lvlText w:val="o"/>
+      <w:lvlJc w:val="left"/>
+      <w:pPr>
+        <w:ind w:left="5760" w:hanging="360"/>
+      </w:pPr>
+      <w:rPr>
+        <w:rFonts w:ascii="Courier New" w:hAnsi="Courier New" w:cs="Courier New" w:hint="default"/>
+      </w:rPr>
+    </w:lvl>
+    <w:lvl w:ilvl="8" w:tplc="04090005" w:tentative="1">
+      <w:start w:val="1"/>
+      <w:numFmt w:val="bullet"/>
+      <w:lvlText w:val=""/>
+      <w:lvlJc w:val="left"/>
+      <w:pPr>
+        <w:ind w:left="6480" w:hanging="360"/>
+      </w:pPr>
+      <w:rPr>
+        <w:rFonts w:ascii="Wingdings" w:hAnsi="Wingdings" w:hint="default"/>
+      </w:rPr>
+    </w:lvl>
+  </w:abstractNum>
+  <w:abstractNum w:abstractNumId="6" w15:restartNumberingAfterBreak="0">
     <w:nsid w:val="2DB65517"/>
     <w:multiLevelType w:val="multilevel"/>
     <w:tmpl w:val="FE12C594"/>
@@ -2562,7 +4850,233 @@
       </w:rPr>
     </w:lvl>
   </w:abstractNum>
-  <w:abstractNum w:abstractNumId="3" w15:restartNumberingAfterBreak="0">
+  <w:abstractNum w:abstractNumId="7" w15:restartNumberingAfterBreak="0">
+    <w:nsid w:val="33243CB2"/>
+    <w:multiLevelType w:val="hybridMultilevel"/>
+    <w:tmpl w:val="9462105A"/>
+    <w:lvl w:ilvl="0" w:tplc="04090003">
+      <w:start w:val="1"/>
+      <w:numFmt w:val="bullet"/>
+      <w:lvlText w:val="o"/>
+      <w:lvlJc w:val="left"/>
+      <w:pPr>
+        <w:ind w:left="720" w:hanging="360"/>
+      </w:pPr>
+      <w:rPr>
+        <w:rFonts w:ascii="Courier New" w:hAnsi="Courier New" w:cs="Courier New" w:hint="default"/>
+      </w:rPr>
+    </w:lvl>
+    <w:lvl w:ilvl="1" w:tplc="04090003" w:tentative="1">
+      <w:start w:val="1"/>
+      <w:numFmt w:val="bullet"/>
+      <w:lvlText w:val="o"/>
+      <w:lvlJc w:val="left"/>
+      <w:pPr>
+        <w:ind w:left="1440" w:hanging="360"/>
+      </w:pPr>
+      <w:rPr>
+        <w:rFonts w:ascii="Courier New" w:hAnsi="Courier New" w:cs="Courier New" w:hint="default"/>
+      </w:rPr>
+    </w:lvl>
+    <w:lvl w:ilvl="2" w:tplc="04090005" w:tentative="1">
+      <w:start w:val="1"/>
+      <w:numFmt w:val="bullet"/>
+      <w:lvlText w:val=""/>
+      <w:lvlJc w:val="left"/>
+      <w:pPr>
+        <w:ind w:left="2160" w:hanging="360"/>
+      </w:pPr>
+      <w:rPr>
+        <w:rFonts w:ascii="Wingdings" w:hAnsi="Wingdings" w:hint="default"/>
+      </w:rPr>
+    </w:lvl>
+    <w:lvl w:ilvl="3" w:tplc="04090001" w:tentative="1">
+      <w:start w:val="1"/>
+      <w:numFmt w:val="bullet"/>
+      <w:lvlText w:val=""/>
+      <w:lvlJc w:val="left"/>
+      <w:pPr>
+        <w:ind w:left="2880" w:hanging="360"/>
+      </w:pPr>
+      <w:rPr>
+        <w:rFonts w:ascii="Symbol" w:hAnsi="Symbol" w:hint="default"/>
+      </w:rPr>
+    </w:lvl>
+    <w:lvl w:ilvl="4" w:tplc="04090003" w:tentative="1">
+      <w:start w:val="1"/>
+      <w:numFmt w:val="bullet"/>
+      <w:lvlText w:val="o"/>
+      <w:lvlJc w:val="left"/>
+      <w:pPr>
+        <w:ind w:left="3600" w:hanging="360"/>
+      </w:pPr>
+      <w:rPr>
+        <w:rFonts w:ascii="Courier New" w:hAnsi="Courier New" w:cs="Courier New" w:hint="default"/>
+      </w:rPr>
+    </w:lvl>
+    <w:lvl w:ilvl="5" w:tplc="04090005" w:tentative="1">
+      <w:start w:val="1"/>
+      <w:numFmt w:val="bullet"/>
+      <w:lvlText w:val=""/>
+      <w:lvlJc w:val="left"/>
+      <w:pPr>
+        <w:ind w:left="4320" w:hanging="360"/>
+      </w:pPr>
+      <w:rPr>
+        <w:rFonts w:ascii="Wingdings" w:hAnsi="Wingdings" w:hint="default"/>
+      </w:rPr>
+    </w:lvl>
+    <w:lvl w:ilvl="6" w:tplc="04090001" w:tentative="1">
+      <w:start w:val="1"/>
+      <w:numFmt w:val="bullet"/>
+      <w:lvlText w:val=""/>
+      <w:lvlJc w:val="left"/>
+      <w:pPr>
+        <w:ind w:left="5040" w:hanging="360"/>
+      </w:pPr>
+      <w:rPr>
+        <w:rFonts w:ascii="Symbol" w:hAnsi="Symbol" w:hint="default"/>
+      </w:rPr>
+    </w:lvl>
+    <w:lvl w:ilvl="7" w:tplc="04090003" w:tentative="1">
+      <w:start w:val="1"/>
+      <w:numFmt w:val="bullet"/>
+      <w:lvlText w:val="o"/>
+      <w:lvlJc w:val="left"/>
+      <w:pPr>
+        <w:ind w:left="5760" w:hanging="360"/>
+      </w:pPr>
+      <w:rPr>
+        <w:rFonts w:ascii="Courier New" w:hAnsi="Courier New" w:cs="Courier New" w:hint="default"/>
+      </w:rPr>
+    </w:lvl>
+    <w:lvl w:ilvl="8" w:tplc="04090005" w:tentative="1">
+      <w:start w:val="1"/>
+      <w:numFmt w:val="bullet"/>
+      <w:lvlText w:val=""/>
+      <w:lvlJc w:val="left"/>
+      <w:pPr>
+        <w:ind w:left="6480" w:hanging="360"/>
+      </w:pPr>
+      <w:rPr>
+        <w:rFonts w:ascii="Wingdings" w:hAnsi="Wingdings" w:hint="default"/>
+      </w:rPr>
+    </w:lvl>
+  </w:abstractNum>
+  <w:abstractNum w:abstractNumId="8" w15:restartNumberingAfterBreak="0">
+    <w:nsid w:val="3A8A0E24"/>
+    <w:multiLevelType w:val="hybridMultilevel"/>
+    <w:tmpl w:val="4FBC6850"/>
+    <w:lvl w:ilvl="0" w:tplc="0409000D">
+      <w:start w:val="1"/>
+      <w:numFmt w:val="bullet"/>
+      <w:lvlText w:val=""/>
+      <w:lvlJc w:val="left"/>
+      <w:pPr>
+        <w:ind w:left="720" w:hanging="360"/>
+      </w:pPr>
+      <w:rPr>
+        <w:rFonts w:ascii="Wingdings" w:hAnsi="Wingdings" w:hint="default"/>
+      </w:rPr>
+    </w:lvl>
+    <w:lvl w:ilvl="1" w:tplc="04090003" w:tentative="1">
+      <w:start w:val="1"/>
+      <w:numFmt w:val="bullet"/>
+      <w:lvlText w:val="o"/>
+      <w:lvlJc w:val="left"/>
+      <w:pPr>
+        <w:ind w:left="1440" w:hanging="360"/>
+      </w:pPr>
+      <w:rPr>
+        <w:rFonts w:ascii="Courier New" w:hAnsi="Courier New" w:cs="Courier New" w:hint="default"/>
+      </w:rPr>
+    </w:lvl>
+    <w:lvl w:ilvl="2" w:tplc="04090005" w:tentative="1">
+      <w:start w:val="1"/>
+      <w:numFmt w:val="bullet"/>
+      <w:lvlText w:val=""/>
+      <w:lvlJc w:val="left"/>
+      <w:pPr>
+        <w:ind w:left="2160" w:hanging="360"/>
+      </w:pPr>
+      <w:rPr>
+        <w:rFonts w:ascii="Wingdings" w:hAnsi="Wingdings" w:hint="default"/>
+      </w:rPr>
+    </w:lvl>
+    <w:lvl w:ilvl="3" w:tplc="04090001" w:tentative="1">
+      <w:start w:val="1"/>
+      <w:numFmt w:val="bullet"/>
+      <w:lvlText w:val=""/>
+      <w:lvlJc w:val="left"/>
+      <w:pPr>
+        <w:ind w:left="2880" w:hanging="360"/>
+      </w:pPr>
+      <w:rPr>
+        <w:rFonts w:ascii="Symbol" w:hAnsi="Symbol" w:hint="default"/>
+      </w:rPr>
+    </w:lvl>
+    <w:lvl w:ilvl="4" w:tplc="04090003" w:tentative="1">
+      <w:start w:val="1"/>
+      <w:numFmt w:val="bullet"/>
+      <w:lvlText w:val="o"/>
+      <w:lvlJc w:val="left"/>
+      <w:pPr>
+        <w:ind w:left="3600" w:hanging="360"/>
+      </w:pPr>
+      <w:rPr>
+        <w:rFonts w:ascii="Courier New" w:hAnsi="Courier New" w:cs="Courier New" w:hint="default"/>
+      </w:rPr>
+    </w:lvl>
+    <w:lvl w:ilvl="5" w:tplc="04090005" w:tentative="1">
+      <w:start w:val="1"/>
+      <w:numFmt w:val="bullet"/>
+      <w:lvlText w:val=""/>
+      <w:lvlJc w:val="left"/>
+      <w:pPr>
+        <w:ind w:left="4320" w:hanging="360"/>
+      </w:pPr>
+      <w:rPr>
+        <w:rFonts w:ascii="Wingdings" w:hAnsi="Wingdings" w:hint="default"/>
+      </w:rPr>
+    </w:lvl>
+    <w:lvl w:ilvl="6" w:tplc="04090001" w:tentative="1">
+      <w:start w:val="1"/>
+      <w:numFmt w:val="bullet"/>
+      <w:lvlText w:val=""/>
+      <w:lvlJc w:val="left"/>
+      <w:pPr>
+        <w:ind w:left="5040" w:hanging="360"/>
+      </w:pPr>
+      <w:rPr>
+        <w:rFonts w:ascii="Symbol" w:hAnsi="Symbol" w:hint="default"/>
+      </w:rPr>
+    </w:lvl>
+    <w:lvl w:ilvl="7" w:tplc="04090003" w:tentative="1">
+      <w:start w:val="1"/>
+      <w:numFmt w:val="bullet"/>
+      <w:lvlText w:val="o"/>
+      <w:lvlJc w:val="left"/>
+      <w:pPr>
+        <w:ind w:left="5760" w:hanging="360"/>
+      </w:pPr>
+      <w:rPr>
+        <w:rFonts w:ascii="Courier New" w:hAnsi="Courier New" w:cs="Courier New" w:hint="default"/>
+      </w:rPr>
+    </w:lvl>
+    <w:lvl w:ilvl="8" w:tplc="04090005" w:tentative="1">
+      <w:start w:val="1"/>
+      <w:numFmt w:val="bullet"/>
+      <w:lvlText w:val=""/>
+      <w:lvlJc w:val="left"/>
+      <w:pPr>
+        <w:ind w:left="6480" w:hanging="360"/>
+      </w:pPr>
+      <w:rPr>
+        <w:rFonts w:ascii="Wingdings" w:hAnsi="Wingdings" w:hint="default"/>
+      </w:rPr>
+    </w:lvl>
+  </w:abstractNum>
+  <w:abstractNum w:abstractNumId="9" w15:restartNumberingAfterBreak="0">
     <w:nsid w:val="3DA052E2"/>
     <w:multiLevelType w:val="multilevel"/>
     <w:tmpl w:val="0409001F"/>
@@ -2648,7 +5162,120 @@
       </w:pPr>
     </w:lvl>
   </w:abstractNum>
-  <w:abstractNum w:abstractNumId="4" w15:restartNumberingAfterBreak="0">
+  <w:abstractNum w:abstractNumId="10" w15:restartNumberingAfterBreak="0">
+    <w:nsid w:val="4043019B"/>
+    <w:multiLevelType w:val="hybridMultilevel"/>
+    <w:tmpl w:val="7F94CB7A"/>
+    <w:lvl w:ilvl="0" w:tplc="0409000D">
+      <w:start w:val="1"/>
+      <w:numFmt w:val="bullet"/>
+      <w:lvlText w:val=""/>
+      <w:lvlJc w:val="left"/>
+      <w:pPr>
+        <w:ind w:left="720" w:hanging="360"/>
+      </w:pPr>
+      <w:rPr>
+        <w:rFonts w:ascii="Wingdings" w:hAnsi="Wingdings" w:hint="default"/>
+      </w:rPr>
+    </w:lvl>
+    <w:lvl w:ilvl="1" w:tplc="04090003" w:tentative="1">
+      <w:start w:val="1"/>
+      <w:numFmt w:val="bullet"/>
+      <w:lvlText w:val="o"/>
+      <w:lvlJc w:val="left"/>
+      <w:pPr>
+        <w:ind w:left="1440" w:hanging="360"/>
+      </w:pPr>
+      <w:rPr>
+        <w:rFonts w:ascii="Courier New" w:hAnsi="Courier New" w:cs="Courier New" w:hint="default"/>
+      </w:rPr>
+    </w:lvl>
+    <w:lvl w:ilvl="2" w:tplc="04090005" w:tentative="1">
+      <w:start w:val="1"/>
+      <w:numFmt w:val="bullet"/>
+      <w:lvlText w:val=""/>
+      <w:lvlJc w:val="left"/>
+      <w:pPr>
+        <w:ind w:left="2160" w:hanging="360"/>
+      </w:pPr>
+      <w:rPr>
+        <w:rFonts w:ascii="Wingdings" w:hAnsi="Wingdings" w:hint="default"/>
+      </w:rPr>
+    </w:lvl>
+    <w:lvl w:ilvl="3" w:tplc="04090001" w:tentative="1">
+      <w:start w:val="1"/>
+      <w:numFmt w:val="bullet"/>
+      <w:lvlText w:val=""/>
+      <w:lvlJc w:val="left"/>
+      <w:pPr>
+        <w:ind w:left="2880" w:hanging="360"/>
+      </w:pPr>
+      <w:rPr>
+        <w:rFonts w:ascii="Symbol" w:hAnsi="Symbol" w:hint="default"/>
+      </w:rPr>
+    </w:lvl>
+    <w:lvl w:ilvl="4" w:tplc="04090003" w:tentative="1">
+      <w:start w:val="1"/>
+      <w:numFmt w:val="bullet"/>
+      <w:lvlText w:val="o"/>
+      <w:lvlJc w:val="left"/>
+      <w:pPr>
+        <w:ind w:left="3600" w:hanging="360"/>
+      </w:pPr>
+      <w:rPr>
+        <w:rFonts w:ascii="Courier New" w:hAnsi="Courier New" w:cs="Courier New" w:hint="default"/>
+      </w:rPr>
+    </w:lvl>
+    <w:lvl w:ilvl="5" w:tplc="04090005" w:tentative="1">
+      <w:start w:val="1"/>
+      <w:numFmt w:val="bullet"/>
+      <w:lvlText w:val=""/>
+      <w:lvlJc w:val="left"/>
+      <w:pPr>
+        <w:ind w:left="4320" w:hanging="360"/>
+      </w:pPr>
+      <w:rPr>
+        <w:rFonts w:ascii="Wingdings" w:hAnsi="Wingdings" w:hint="default"/>
+      </w:rPr>
+    </w:lvl>
+    <w:lvl w:ilvl="6" w:tplc="04090001" w:tentative="1">
+      <w:start w:val="1"/>
+      <w:numFmt w:val="bullet"/>
+      <w:lvlText w:val=""/>
+      <w:lvlJc w:val="left"/>
+      <w:pPr>
+        <w:ind w:left="5040" w:hanging="360"/>
+      </w:pPr>
+      <w:rPr>
+        <w:rFonts w:ascii="Symbol" w:hAnsi="Symbol" w:hint="default"/>
+      </w:rPr>
+    </w:lvl>
+    <w:lvl w:ilvl="7" w:tplc="04090003" w:tentative="1">
+      <w:start w:val="1"/>
+      <w:numFmt w:val="bullet"/>
+      <w:lvlText w:val="o"/>
+      <w:lvlJc w:val="left"/>
+      <w:pPr>
+        <w:ind w:left="5760" w:hanging="360"/>
+      </w:pPr>
+      <w:rPr>
+        <w:rFonts w:ascii="Courier New" w:hAnsi="Courier New" w:cs="Courier New" w:hint="default"/>
+      </w:rPr>
+    </w:lvl>
+    <w:lvl w:ilvl="8" w:tplc="04090005" w:tentative="1">
+      <w:start w:val="1"/>
+      <w:numFmt w:val="bullet"/>
+      <w:lvlText w:val=""/>
+      <w:lvlJc w:val="left"/>
+      <w:pPr>
+        <w:ind w:left="6480" w:hanging="360"/>
+      </w:pPr>
+      <w:rPr>
+        <w:rFonts w:ascii="Wingdings" w:hAnsi="Wingdings" w:hint="default"/>
+      </w:rPr>
+    </w:lvl>
+  </w:abstractNum>
+  <w:abstractNum w:abstractNumId="11" w15:restartNumberingAfterBreak="0">
     <w:nsid w:val="46207E6E"/>
     <w:multiLevelType w:val="multilevel"/>
     <w:tmpl w:val="04090027"/>
@@ -2743,7 +5370,120 @@
       </w:pPr>
     </w:lvl>
   </w:abstractNum>
-  <w:abstractNum w:abstractNumId="5" w15:restartNumberingAfterBreak="0">
+  <w:abstractNum w:abstractNumId="12" w15:restartNumberingAfterBreak="0">
+    <w:nsid w:val="4DE9204C"/>
+    <w:multiLevelType w:val="hybridMultilevel"/>
+    <w:tmpl w:val="7A56D32C"/>
+    <w:lvl w:ilvl="0" w:tplc="04090001">
+      <w:start w:val="1"/>
+      <w:numFmt w:val="bullet"/>
+      <w:lvlText w:val=""/>
+      <w:lvlJc w:val="left"/>
+      <w:pPr>
+        <w:ind w:left="720" w:hanging="360"/>
+      </w:pPr>
+      <w:rPr>
+        <w:rFonts w:ascii="Symbol" w:hAnsi="Symbol" w:hint="default"/>
+      </w:rPr>
+    </w:lvl>
+    <w:lvl w:ilvl="1" w:tplc="04090003" w:tentative="1">
+      <w:start w:val="1"/>
+      <w:numFmt w:val="bullet"/>
+      <w:lvlText w:val="o"/>
+      <w:lvlJc w:val="left"/>
+      <w:pPr>
+        <w:ind w:left="1440" w:hanging="360"/>
+      </w:pPr>
+      <w:rPr>
+        <w:rFonts w:ascii="Courier New" w:hAnsi="Courier New" w:cs="Courier New" w:hint="default"/>
+      </w:rPr>
+    </w:lvl>
+    <w:lvl w:ilvl="2" w:tplc="04090005" w:tentative="1">
+      <w:start w:val="1"/>
+      <w:numFmt w:val="bullet"/>
+      <w:lvlText w:val=""/>
+      <w:lvlJc w:val="left"/>
+      <w:pPr>
+        <w:ind w:left="2160" w:hanging="360"/>
+      </w:pPr>
+      <w:rPr>
+        <w:rFonts w:ascii="Wingdings" w:hAnsi="Wingdings" w:hint="default"/>
+      </w:rPr>
+    </w:lvl>
+    <w:lvl w:ilvl="3" w:tplc="04090001" w:tentative="1">
+      <w:start w:val="1"/>
+      <w:numFmt w:val="bullet"/>
+      <w:lvlText w:val=""/>
+      <w:lvlJc w:val="left"/>
+      <w:pPr>
+        <w:ind w:left="2880" w:hanging="360"/>
+      </w:pPr>
+      <w:rPr>
+        <w:rFonts w:ascii="Symbol" w:hAnsi="Symbol" w:hint="default"/>
+      </w:rPr>
+    </w:lvl>
+    <w:lvl w:ilvl="4" w:tplc="04090003" w:tentative="1">
+      <w:start w:val="1"/>
+      <w:numFmt w:val="bullet"/>
+      <w:lvlText w:val="o"/>
+      <w:lvlJc w:val="left"/>
+      <w:pPr>
+        <w:ind w:left="3600" w:hanging="360"/>
+      </w:pPr>
+      <w:rPr>
+        <w:rFonts w:ascii="Courier New" w:hAnsi="Courier New" w:cs="Courier New" w:hint="default"/>
+      </w:rPr>
+    </w:lvl>
+    <w:lvl w:ilvl="5" w:tplc="04090005" w:tentative="1">
+      <w:start w:val="1"/>
+      <w:numFmt w:val="bullet"/>
+      <w:lvlText w:val=""/>
+      <w:lvlJc w:val="left"/>
+      <w:pPr>
+        <w:ind w:left="4320" w:hanging="360"/>
+      </w:pPr>
+      <w:rPr>
+        <w:rFonts w:ascii="Wingdings" w:hAnsi="Wingdings" w:hint="default"/>
+      </w:rPr>
+    </w:lvl>
+    <w:lvl w:ilvl="6" w:tplc="04090001" w:tentative="1">
+      <w:start w:val="1"/>
+      <w:numFmt w:val="bullet"/>
+      <w:lvlText w:val=""/>
+      <w:lvlJc w:val="left"/>
+      <w:pPr>
+        <w:ind w:left="5040" w:hanging="360"/>
+      </w:pPr>
+      <w:rPr>
+        <w:rFonts w:ascii="Symbol" w:hAnsi="Symbol" w:hint="default"/>
+      </w:rPr>
+    </w:lvl>
+    <w:lvl w:ilvl="7" w:tplc="04090003" w:tentative="1">
+      <w:start w:val="1"/>
+      <w:numFmt w:val="bullet"/>
+      <w:lvlText w:val="o"/>
+      <w:lvlJc w:val="left"/>
+      <w:pPr>
+        <w:ind w:left="5760" w:hanging="360"/>
+      </w:pPr>
+      <w:rPr>
+        <w:rFonts w:ascii="Courier New" w:hAnsi="Courier New" w:cs="Courier New" w:hint="default"/>
+      </w:rPr>
+    </w:lvl>
+    <w:lvl w:ilvl="8" w:tplc="04090005" w:tentative="1">
+      <w:start w:val="1"/>
+      <w:numFmt w:val="bullet"/>
+      <w:lvlText w:val=""/>
+      <w:lvlJc w:val="left"/>
+      <w:pPr>
+        <w:ind w:left="6480" w:hanging="360"/>
+      </w:pPr>
+      <w:rPr>
+        <w:rFonts w:ascii="Wingdings" w:hAnsi="Wingdings" w:hint="default"/>
+      </w:rPr>
+    </w:lvl>
+  </w:abstractNum>
+  <w:abstractNum w:abstractNumId="13" w15:restartNumberingAfterBreak="0">
     <w:nsid w:val="55F60ADA"/>
     <w:multiLevelType w:val="multilevel"/>
     <w:tmpl w:val="12ACCBE2"/>
@@ -2829,7 +5569,7 @@
       </w:pPr>
     </w:lvl>
   </w:abstractNum>
-  <w:abstractNum w:abstractNumId="6" w15:restartNumberingAfterBreak="0">
+  <w:abstractNum w:abstractNumId="14" w15:restartNumberingAfterBreak="0">
     <w:nsid w:val="5E424529"/>
     <w:multiLevelType w:val="multilevel"/>
     <w:tmpl w:val="0409001D"/>
@@ -2915,7 +5655,120 @@
       </w:pPr>
     </w:lvl>
   </w:abstractNum>
-  <w:abstractNum w:abstractNumId="7" w15:restartNumberingAfterBreak="0">
+  <w:abstractNum w:abstractNumId="15" w15:restartNumberingAfterBreak="0">
+    <w:nsid w:val="5FEB1869"/>
+    <w:multiLevelType w:val="hybridMultilevel"/>
+    <w:tmpl w:val="7422A954"/>
+    <w:lvl w:ilvl="0" w:tplc="0409000B">
+      <w:start w:val="1"/>
+      <w:numFmt w:val="bullet"/>
+      <w:lvlText w:val=""/>
+      <w:lvlJc w:val="left"/>
+      <w:pPr>
+        <w:ind w:left="720" w:hanging="360"/>
+      </w:pPr>
+      <w:rPr>
+        <w:rFonts w:ascii="Wingdings" w:hAnsi="Wingdings" w:hint="default"/>
+      </w:rPr>
+    </w:lvl>
+    <w:lvl w:ilvl="1" w:tplc="04090003" w:tentative="1">
+      <w:start w:val="1"/>
+      <w:numFmt w:val="bullet"/>
+      <w:lvlText w:val="o"/>
+      <w:lvlJc w:val="left"/>
+      <w:pPr>
+        <w:ind w:left="1440" w:hanging="360"/>
+      </w:pPr>
+      <w:rPr>
+        <w:rFonts w:ascii="Courier New" w:hAnsi="Courier New" w:cs="Courier New" w:hint="default"/>
+      </w:rPr>
+    </w:lvl>
+    <w:lvl w:ilvl="2" w:tplc="04090005" w:tentative="1">
+      <w:start w:val="1"/>
+      <w:numFmt w:val="bullet"/>
+      <w:lvlText w:val=""/>
+      <w:lvlJc w:val="left"/>
+      <w:pPr>
+        <w:ind w:left="2160" w:hanging="360"/>
+      </w:pPr>
+      <w:rPr>
+        <w:rFonts w:ascii="Wingdings" w:hAnsi="Wingdings" w:hint="default"/>
+      </w:rPr>
+    </w:lvl>
+    <w:lvl w:ilvl="3" w:tplc="04090001" w:tentative="1">
+      <w:start w:val="1"/>
+      <w:numFmt w:val="bullet"/>
+      <w:lvlText w:val=""/>
+      <w:lvlJc w:val="left"/>
+      <w:pPr>
+        <w:ind w:left="2880" w:hanging="360"/>
+      </w:pPr>
+      <w:rPr>
+        <w:rFonts w:ascii="Symbol" w:hAnsi="Symbol" w:hint="default"/>
+      </w:rPr>
+    </w:lvl>
+    <w:lvl w:ilvl="4" w:tplc="04090003" w:tentative="1">
+      <w:start w:val="1"/>
+      <w:numFmt w:val="bullet"/>
+      <w:lvlText w:val="o"/>
+      <w:lvlJc w:val="left"/>
+      <w:pPr>
+        <w:ind w:left="3600" w:hanging="360"/>
+      </w:pPr>
+      <w:rPr>
+        <w:rFonts w:ascii="Courier New" w:hAnsi="Courier New" w:cs="Courier New" w:hint="default"/>
+      </w:rPr>
+    </w:lvl>
+    <w:lvl w:ilvl="5" w:tplc="04090005" w:tentative="1">
+      <w:start w:val="1"/>
+      <w:numFmt w:val="bullet"/>
+      <w:lvlText w:val=""/>
+      <w:lvlJc w:val="left"/>
+      <w:pPr>
+        <w:ind w:left="4320" w:hanging="360"/>
+      </w:pPr>
+      <w:rPr>
+        <w:rFonts w:ascii="Wingdings" w:hAnsi="Wingdings" w:hint="default"/>
+      </w:rPr>
+    </w:lvl>
+    <w:lvl w:ilvl="6" w:tplc="04090001" w:tentative="1">
+      <w:start w:val="1"/>
+      <w:numFmt w:val="bullet"/>
+      <w:lvlText w:val=""/>
+      <w:lvlJc w:val="left"/>
+      <w:pPr>
+        <w:ind w:left="5040" w:hanging="360"/>
+      </w:pPr>
+      <w:rPr>
+        <w:rFonts w:ascii="Symbol" w:hAnsi="Symbol" w:hint="default"/>
+      </w:rPr>
+    </w:lvl>
+    <w:lvl w:ilvl="7" w:tplc="04090003" w:tentative="1">
+      <w:start w:val="1"/>
+      <w:numFmt w:val="bullet"/>
+      <w:lvlText w:val="o"/>
+      <w:lvlJc w:val="left"/>
+      <w:pPr>
+        <w:ind w:left="5760" w:hanging="360"/>
+      </w:pPr>
+      <w:rPr>
+        <w:rFonts w:ascii="Courier New" w:hAnsi="Courier New" w:cs="Courier New" w:hint="default"/>
+      </w:rPr>
+    </w:lvl>
+    <w:lvl w:ilvl="8" w:tplc="04090005" w:tentative="1">
+      <w:start w:val="1"/>
+      <w:numFmt w:val="bullet"/>
+      <w:lvlText w:val=""/>
+      <w:lvlJc w:val="left"/>
+      <w:pPr>
+        <w:ind w:left="6480" w:hanging="360"/>
+      </w:pPr>
+      <w:rPr>
+        <w:rFonts w:ascii="Wingdings" w:hAnsi="Wingdings" w:hint="default"/>
+      </w:rPr>
+    </w:lvl>
+  </w:abstractNum>
+  <w:abstractNum w:abstractNumId="16" w15:restartNumberingAfterBreak="0">
     <w:nsid w:val="64A43A02"/>
     <w:multiLevelType w:val="hybridMultilevel"/>
     <w:tmpl w:val="4A0AF638"/>
@@ -3001,7 +5854,120 @@
       </w:pPr>
     </w:lvl>
   </w:abstractNum>
-  <w:abstractNum w:abstractNumId="8" w15:restartNumberingAfterBreak="0">
+  <w:abstractNum w:abstractNumId="17" w15:restartNumberingAfterBreak="0">
+    <w:nsid w:val="7268436C"/>
+    <w:multiLevelType w:val="hybridMultilevel"/>
+    <w:tmpl w:val="85EC2A56"/>
+    <w:lvl w:ilvl="0" w:tplc="04090001">
+      <w:start w:val="1"/>
+      <w:numFmt w:val="bullet"/>
+      <w:lvlText w:val=""/>
+      <w:lvlJc w:val="left"/>
+      <w:pPr>
+        <w:ind w:left="720" w:hanging="360"/>
+      </w:pPr>
+      <w:rPr>
+        <w:rFonts w:ascii="Symbol" w:hAnsi="Symbol" w:hint="default"/>
+      </w:rPr>
+    </w:lvl>
+    <w:lvl w:ilvl="1" w:tplc="04090003" w:tentative="1">
+      <w:start w:val="1"/>
+      <w:numFmt w:val="bullet"/>
+      <w:lvlText w:val="o"/>
+      <w:lvlJc w:val="left"/>
+      <w:pPr>
+        <w:ind w:left="1440" w:hanging="360"/>
+      </w:pPr>
+      <w:rPr>
+        <w:rFonts w:ascii="Courier New" w:hAnsi="Courier New" w:cs="Courier New" w:hint="default"/>
+      </w:rPr>
+    </w:lvl>
+    <w:lvl w:ilvl="2" w:tplc="04090005" w:tentative="1">
+      <w:start w:val="1"/>
+      <w:numFmt w:val="bullet"/>
+      <w:lvlText w:val=""/>
+      <w:lvlJc w:val="left"/>
+      <w:pPr>
+        <w:ind w:left="2160" w:hanging="360"/>
+      </w:pPr>
+      <w:rPr>
+        <w:rFonts w:ascii="Wingdings" w:hAnsi="Wingdings" w:hint="default"/>
+      </w:rPr>
+    </w:lvl>
+    <w:lvl w:ilvl="3" w:tplc="04090001" w:tentative="1">
+      <w:start w:val="1"/>
+      <w:numFmt w:val="bullet"/>
+      <w:lvlText w:val=""/>
+      <w:lvlJc w:val="left"/>
+      <w:pPr>
+        <w:ind w:left="2880" w:hanging="360"/>
+      </w:pPr>
+      <w:rPr>
+        <w:rFonts w:ascii="Symbol" w:hAnsi="Symbol" w:hint="default"/>
+      </w:rPr>
+    </w:lvl>
+    <w:lvl w:ilvl="4" w:tplc="04090003" w:tentative="1">
+      <w:start w:val="1"/>
+      <w:numFmt w:val="bullet"/>
+      <w:lvlText w:val="o"/>
+      <w:lvlJc w:val="left"/>
+      <w:pPr>
+        <w:ind w:left="3600" w:hanging="360"/>
+      </w:pPr>
+      <w:rPr>
+        <w:rFonts w:ascii="Courier New" w:hAnsi="Courier New" w:cs="Courier New" w:hint="default"/>
+      </w:rPr>
+    </w:lvl>
+    <w:lvl w:ilvl="5" w:tplc="04090005" w:tentative="1">
+      <w:start w:val="1"/>
+      <w:numFmt w:val="bullet"/>
+      <w:lvlText w:val=""/>
+      <w:lvlJc w:val="left"/>
+      <w:pPr>
+        <w:ind w:left="4320" w:hanging="360"/>
+      </w:pPr>
+      <w:rPr>
+        <w:rFonts w:ascii="Wingdings" w:hAnsi="Wingdings" w:hint="default"/>
+      </w:rPr>
+    </w:lvl>
+    <w:lvl w:ilvl="6" w:tplc="04090001" w:tentative="1">
+      <w:start w:val="1"/>
+      <w:numFmt w:val="bullet"/>
+      <w:lvlText w:val=""/>
+      <w:lvlJc w:val="left"/>
+      <w:pPr>
+        <w:ind w:left="5040" w:hanging="360"/>
+      </w:pPr>
+      <w:rPr>
+        <w:rFonts w:ascii="Symbol" w:hAnsi="Symbol" w:hint="default"/>
+      </w:rPr>
+    </w:lvl>
+    <w:lvl w:ilvl="7" w:tplc="04090003" w:tentative="1">
+      <w:start w:val="1"/>
+      <w:numFmt w:val="bullet"/>
+      <w:lvlText w:val="o"/>
+      <w:lvlJc w:val="left"/>
+      <w:pPr>
+        <w:ind w:left="5760" w:hanging="360"/>
+      </w:pPr>
+      <w:rPr>
+        <w:rFonts w:ascii="Courier New" w:hAnsi="Courier New" w:cs="Courier New" w:hint="default"/>
+      </w:rPr>
+    </w:lvl>
+    <w:lvl w:ilvl="8" w:tplc="04090005" w:tentative="1">
+      <w:start w:val="1"/>
+      <w:numFmt w:val="bullet"/>
+      <w:lvlText w:val=""/>
+      <w:lvlJc w:val="left"/>
+      <w:pPr>
+        <w:ind w:left="6480" w:hanging="360"/>
+      </w:pPr>
+      <w:rPr>
+        <w:rFonts w:ascii="Wingdings" w:hAnsi="Wingdings" w:hint="default"/>
+      </w:rPr>
+    </w:lvl>
+  </w:abstractNum>
+  <w:abstractNum w:abstractNumId="18" w15:restartNumberingAfterBreak="0">
     <w:nsid w:val="7ADA496A"/>
     <w:multiLevelType w:val="multilevel"/>
     <w:tmpl w:val="480C4712"/>
@@ -3114,32 +6080,178 @@
       </w:rPr>
     </w:lvl>
   </w:abstractNum>
+  <w:abstractNum w:abstractNumId="19" w15:restartNumberingAfterBreak="0">
+    <w:nsid w:val="7DE46C23"/>
+    <w:multiLevelType w:val="hybridMultilevel"/>
+    <w:tmpl w:val="A822D336"/>
+    <w:lvl w:ilvl="0" w:tplc="0409000B">
+      <w:start w:val="1"/>
+      <w:numFmt w:val="bullet"/>
+      <w:lvlText w:val=""/>
+      <w:lvlJc w:val="left"/>
+      <w:pPr>
+        <w:ind w:left="720" w:hanging="360"/>
+      </w:pPr>
+      <w:rPr>
+        <w:rFonts w:ascii="Wingdings" w:hAnsi="Wingdings" w:hint="default"/>
+      </w:rPr>
+    </w:lvl>
+    <w:lvl w:ilvl="1" w:tplc="04090003" w:tentative="1">
+      <w:start w:val="1"/>
+      <w:numFmt w:val="bullet"/>
+      <w:lvlText w:val="o"/>
+      <w:lvlJc w:val="left"/>
+      <w:pPr>
+        <w:ind w:left="1440" w:hanging="360"/>
+      </w:pPr>
+      <w:rPr>
+        <w:rFonts w:ascii="Courier New" w:hAnsi="Courier New" w:cs="Courier New" w:hint="default"/>
+      </w:rPr>
+    </w:lvl>
+    <w:lvl w:ilvl="2" w:tplc="04090005" w:tentative="1">
+      <w:start w:val="1"/>
+      <w:numFmt w:val="bullet"/>
+      <w:lvlText w:val=""/>
+      <w:lvlJc w:val="left"/>
+      <w:pPr>
+        <w:ind w:left="2160" w:hanging="360"/>
+      </w:pPr>
+      <w:rPr>
+        <w:rFonts w:ascii="Wingdings" w:hAnsi="Wingdings" w:hint="default"/>
+      </w:rPr>
+    </w:lvl>
+    <w:lvl w:ilvl="3" w:tplc="04090001" w:tentative="1">
+      <w:start w:val="1"/>
+      <w:numFmt w:val="bullet"/>
+      <w:lvlText w:val=""/>
+      <w:lvlJc w:val="left"/>
+      <w:pPr>
+        <w:ind w:left="2880" w:hanging="360"/>
+      </w:pPr>
+      <w:rPr>
+        <w:rFonts w:ascii="Symbol" w:hAnsi="Symbol" w:hint="default"/>
+      </w:rPr>
+    </w:lvl>
+    <w:lvl w:ilvl="4" w:tplc="04090003" w:tentative="1">
+      <w:start w:val="1"/>
+      <w:numFmt w:val="bullet"/>
+      <w:lvlText w:val="o"/>
+      <w:lvlJc w:val="left"/>
+      <w:pPr>
+        <w:ind w:left="3600" w:hanging="360"/>
+      </w:pPr>
+      <w:rPr>
+        <w:rFonts w:ascii="Courier New" w:hAnsi="Courier New" w:cs="Courier New" w:hint="default"/>
+      </w:rPr>
+    </w:lvl>
+    <w:lvl w:ilvl="5" w:tplc="04090005" w:tentative="1">
+      <w:start w:val="1"/>
+      <w:numFmt w:val="bullet"/>
+      <w:lvlText w:val=""/>
+      <w:lvlJc w:val="left"/>
+      <w:pPr>
+        <w:ind w:left="4320" w:hanging="360"/>
+      </w:pPr>
+      <w:rPr>
+        <w:rFonts w:ascii="Wingdings" w:hAnsi="Wingdings" w:hint="default"/>
+      </w:rPr>
+    </w:lvl>
+    <w:lvl w:ilvl="6" w:tplc="04090001" w:tentative="1">
+      <w:start w:val="1"/>
+      <w:numFmt w:val="bullet"/>
+      <w:lvlText w:val=""/>
+      <w:lvlJc w:val="left"/>
+      <w:pPr>
+        <w:ind w:left="5040" w:hanging="360"/>
+      </w:pPr>
+      <w:rPr>
+        <w:rFonts w:ascii="Symbol" w:hAnsi="Symbol" w:hint="default"/>
+      </w:rPr>
+    </w:lvl>
+    <w:lvl w:ilvl="7" w:tplc="04090003" w:tentative="1">
+      <w:start w:val="1"/>
+      <w:numFmt w:val="bullet"/>
+      <w:lvlText w:val="o"/>
+      <w:lvlJc w:val="left"/>
+      <w:pPr>
+        <w:ind w:left="5760" w:hanging="360"/>
+      </w:pPr>
+      <w:rPr>
+        <w:rFonts w:ascii="Courier New" w:hAnsi="Courier New" w:cs="Courier New" w:hint="default"/>
+      </w:rPr>
+    </w:lvl>
+    <w:lvl w:ilvl="8" w:tplc="04090005" w:tentative="1">
+      <w:start w:val="1"/>
+      <w:numFmt w:val="bullet"/>
+      <w:lvlText w:val=""/>
+      <w:lvlJc w:val="left"/>
+      <w:pPr>
+        <w:ind w:left="6480" w:hanging="360"/>
+      </w:pPr>
+      <w:rPr>
+        <w:rFonts w:ascii="Wingdings" w:hAnsi="Wingdings" w:hint="default"/>
+      </w:rPr>
+    </w:lvl>
+  </w:abstractNum>
   <w:num w:numId="1">
-    <w:abstractNumId w:val="7"/>
+    <w:abstractNumId w:val="16"/>
   </w:num>
   <w:num w:numId="2">
-    <w:abstractNumId w:val="1"/>
+    <w:abstractNumId w:val="3"/>
   </w:num>
   <w:num w:numId="3">
-    <w:abstractNumId w:val="3"/>
+    <w:abstractNumId w:val="9"/>
   </w:num>
   <w:num w:numId="4">
-    <w:abstractNumId w:val="6"/>
+    <w:abstractNumId w:val="14"/>
   </w:num>
   <w:num w:numId="5">
     <w:abstractNumId w:val="0"/>
   </w:num>
   <w:num w:numId="6">
+    <w:abstractNumId w:val="11"/>
+  </w:num>
+  <w:num w:numId="7">
+    <w:abstractNumId w:val="13"/>
+  </w:num>
+  <w:num w:numId="8">
+    <w:abstractNumId w:val="18"/>
+  </w:num>
+  <w:num w:numId="9">
+    <w:abstractNumId w:val="6"/>
+  </w:num>
+  <w:num w:numId="10">
+    <w:abstractNumId w:val="1"/>
+  </w:num>
+  <w:num w:numId="11">
+    <w:abstractNumId w:val="17"/>
+  </w:num>
+  <w:num w:numId="12">
+    <w:abstractNumId w:val="12"/>
+  </w:num>
+  <w:num w:numId="13">
+    <w:abstractNumId w:val="10"/>
+  </w:num>
+  <w:num w:numId="14">
+    <w:abstractNumId w:val="5"/>
+  </w:num>
+  <w:num w:numId="15">
+    <w:abstractNumId w:val="8"/>
+  </w:num>
+  <w:num w:numId="16">
+    <w:abstractNumId w:val="15"/>
+  </w:num>
+  <w:num w:numId="17">
+    <w:abstractNumId w:val="19"/>
+  </w:num>
+  <w:num w:numId="18">
     <w:abstractNumId w:val="4"/>
   </w:num>
-  <w:num w:numId="7">
-    <w:abstractNumId w:val="5"/>
+  <w:num w:numId="19">
+    <w:abstractNumId w:val="2"/>
   </w:num>
-  <w:num w:numId="8">
-    <w:abstractNumId w:val="8"/>
-  </w:num>
-  <w:num w:numId="9">
-    <w:abstractNumId w:val="2"/>
+  <w:num w:numId="20">
+    <w:abstractNumId w:val="7"/>
   </w:num>
 </w:numbering>
 </file>
@@ -3255,6 +6367,7 @@
     <w:lsdException w:name="HTML Sample" w:semiHidden="1" w:unhideWhenUsed="1"/>
     <w:lsdException w:name="HTML Typewriter" w:semiHidden="1" w:unhideWhenUsed="1"/>
     <w:lsdException w:name="HTML Variable" w:semiHidden="1" w:unhideWhenUsed="1"/>
+    <w:lsdException w:name="Normal Table" w:semiHidden="1" w:unhideWhenUsed="1"/>
     <w:lsdException w:name="annotation subject" w:semiHidden="1" w:unhideWhenUsed="1"/>
     <w:lsdException w:name="No List" w:semiHidden="1" w:unhideWhenUsed="1"/>
     <w:lsdException w:name="Outline List 1" w:semiHidden="1" w:unhideWhenUsed="1"/>
@@ -3297,8 +6410,11 @@
     <w:lsdException w:name="Table Contemporary" w:semiHidden="1" w:unhideWhenUsed="1"/>
     <w:lsdException w:name="Table Elegant" w:semiHidden="1" w:unhideWhenUsed="1"/>
     <w:lsdException w:name="Table Professional" w:semiHidden="1" w:unhideWhenUsed="1"/>
+    <w:lsdException w:name="Table Subtle 1" w:semiHidden="1" w:unhideWhenUsed="1"/>
     <w:lsdException w:name="Table Subtle 2" w:semiHidden="1" w:unhideWhenUsed="1"/>
     <w:lsdException w:name="Table Web 1" w:semiHidden="1" w:unhideWhenUsed="1"/>
+    <w:lsdException w:name="Table Web 2" w:semiHidden="1" w:unhideWhenUsed="1"/>
+    <w:lsdException w:name="Table Web 3" w:semiHidden="1" w:unhideWhenUsed="1"/>
     <w:lsdException w:name="Balloon Text" w:semiHidden="1" w:unhideWhenUsed="1"/>
     <w:lsdException w:name="Table Theme" w:semiHidden="1" w:unhideWhenUsed="1"/>
     <w:lsdException w:name="Placeholder Text" w:semiHidden="1" w:uiPriority="99"/>
@@ -3525,9 +6641,9 @@
   <w:style w:type="paragraph" w:default="1" w:styleId="Normal">
     <w:name w:val="Normal"/>
     <w:qFormat/>
-    <w:rsid w:val="001B0C9E"/>
+    <w:rsid w:val="0075026A"/>
     <w:rPr>
-      <w:sz w:val="28"/>
+      <w:sz w:val="24"/>
       <w:szCs w:val="24"/>
     </w:rPr>
   </w:style>
@@ -3700,7 +6816,6 @@
     </w:pPr>
     <w:rPr>
       <w:rFonts w:ascii="Calibri" w:hAnsi="Calibri"/>
-      <w:sz w:val="24"/>
     </w:rPr>
   </w:style>
   <w:style w:type="paragraph" w:styleId="Heading8">
@@ -3724,7 +6839,6 @@
       <w:rFonts w:ascii="Calibri" w:hAnsi="Calibri"/>
       <w:i/>
       <w:iCs/>
-      <w:sz w:val="24"/>
     </w:rPr>
   </w:style>
   <w:style w:type="paragraph" w:styleId="Heading9">
@@ -3753,7 +6867,6 @@
   <w:style w:type="character" w:default="1" w:styleId="DefaultParagraphFont">
     <w:name w:val="Default Paragraph Font"/>
     <w:uiPriority w:val="1"/>
-    <w:semiHidden/>
     <w:unhideWhenUsed/>
   </w:style>
   <w:style w:type="table" w:default="1" w:styleId="TableNormal">
@@ -4112,6 +7225,21 @@
       <w:ind w:left="560"/>
     </w:pPr>
   </w:style>
+  <w:style w:type="table" w:styleId="TableGrid">
+    <w:name w:val="Table Grid"/>
+    <w:basedOn w:val="TableNormal"/>
+    <w:rsid w:val="000650D6"/>
+    <w:tblPr>
+      <w:tblBorders>
+        <w:top w:val="single" w:sz="4" w:space="0" w:color="auto"/>
+        <w:left w:val="single" w:sz="4" w:space="0" w:color="auto"/>
+        <w:bottom w:val="single" w:sz="4" w:space="0" w:color="auto"/>
+        <w:right w:val="single" w:sz="4" w:space="0" w:color="auto"/>
+        <w:insideH w:val="single" w:sz="4" w:space="0" w:color="auto"/>
+        <w:insideV w:val="single" w:sz="4" w:space="0" w:color="auto"/>
+      </w:tblBorders>
+    </w:tblPr>
+  </w:style>
 </w:styles>
 </file>
 
@@ -4403,7 +7531,7 @@
 </file>
 
 <file path=customXml/itemProps1.xml><?xml version="1.0" encoding="utf-8"?>
-<ds:datastoreItem xmlns:ds="http://schemas.openxmlformats.org/officeDocument/2006/customXml" ds:itemID="{CEF87639-26FA-4E5E-95EB-69709588E673}">
+<ds:datastoreItem xmlns:ds="http://schemas.openxmlformats.org/officeDocument/2006/customXml" ds:itemID="{65B270B5-988C-42A6-9E20-82AD1C982290}">
   <ds:schemaRefs>
     <ds:schemaRef ds:uri="http://schemas.openxmlformats.org/officeDocument/2006/bibliography"/>
   </ds:schemaRefs>

</xml_diff>